<commit_message>
Add unit tests for validating registration
</commit_message>
<xml_diff>
--- a/technical-documents/Test Documentation.docx
+++ b/technical-documents/Test Documentation.docx
@@ -5,6 +5,7 @@
     <w:p>
       <w:pPr>
         <w:pStyle w:val="Heading1"/>
+        <w:spacing w:before="0"/>
       </w:pPr>
       <w:r>
         <w:t>Unit Tests</w:t>
@@ -15,7 +16,7 @@
         <w:pStyle w:val="Heading2"/>
       </w:pPr>
       <w:r>
-        <w:t>03/03/2021</w:t>
+        <w:t>Login System</w:t>
       </w:r>
     </w:p>
     <w:tbl>
@@ -25,15 +26,15 @@
         <w:tblLook w:val="04A0" w:firstRow="1" w:lastRow="0" w:firstColumn="1" w:lastColumn="0" w:noHBand="0" w:noVBand="1"/>
       </w:tblPr>
       <w:tblGrid>
-        <w:gridCol w:w="428"/>
-        <w:gridCol w:w="3253"/>
-        <w:gridCol w:w="2693"/>
-        <w:gridCol w:w="2642"/>
+        <w:gridCol w:w="461"/>
+        <w:gridCol w:w="3240"/>
+        <w:gridCol w:w="2683"/>
+        <w:gridCol w:w="2632"/>
       </w:tblGrid>
       <w:tr>
         <w:tc>
           <w:tcPr>
-            <w:tcW w:w="428" w:type="dxa"/>
+            <w:tcW w:w="461" w:type="dxa"/>
           </w:tcPr>
           <w:p>
             <w:pPr>
@@ -53,7 +54,7 @@
         </w:tc>
         <w:tc>
           <w:tcPr>
-            <w:tcW w:w="3253" w:type="dxa"/>
+            <w:tcW w:w="3240" w:type="dxa"/>
           </w:tcPr>
           <w:p>
             <w:pPr>
@@ -73,7 +74,7 @@
         </w:tc>
         <w:tc>
           <w:tcPr>
-            <w:tcW w:w="2693" w:type="dxa"/>
+            <w:tcW w:w="2683" w:type="dxa"/>
           </w:tcPr>
           <w:p>
             <w:pPr>
@@ -93,7 +94,7 @@
         </w:tc>
         <w:tc>
           <w:tcPr>
-            <w:tcW w:w="2642" w:type="dxa"/>
+            <w:tcW w:w="2632" w:type="dxa"/>
           </w:tcPr>
           <w:p>
             <w:pPr>
@@ -107,7 +108,21 @@
                 <w:b/>
                 <w:bCs/>
               </w:rPr>
-              <w:t>Actual result</w:t>
+              <w:t xml:space="preserve">Actual </w:t>
+            </w:r>
+            <w:r>
+              <w:rPr>
+                <w:b/>
+                <w:bCs/>
+              </w:rPr>
+              <w:t>R</w:t>
+            </w:r>
+            <w:r>
+              <w:rPr>
+                <w:b/>
+                <w:bCs/>
+              </w:rPr>
+              <w:t>esult</w:t>
             </w:r>
           </w:p>
         </w:tc>
@@ -115,7 +130,7 @@
       <w:tr>
         <w:tc>
           <w:tcPr>
-            <w:tcW w:w="428" w:type="dxa"/>
+            <w:tcW w:w="461" w:type="dxa"/>
           </w:tcPr>
           <w:p>
             <w:r>
@@ -125,21 +140,42 @@
         </w:tc>
         <w:tc>
           <w:tcPr>
-            <w:tcW w:w="3253" w:type="dxa"/>
-          </w:tcPr>
-          <w:p/>
-        </w:tc>
-        <w:tc>
-          <w:tcPr>
-            <w:tcW w:w="2693" w:type="dxa"/>
-          </w:tcPr>
-          <w:p/>
-        </w:tc>
-        <w:tc>
-          <w:tcPr>
-            <w:tcW w:w="2642" w:type="dxa"/>
-          </w:tcPr>
-          <w:p/>
+            <w:tcW w:w="3240" w:type="dxa"/>
+          </w:tcPr>
+          <w:p>
+            <w:r>
+              <w:t>Terms of service has</w:t>
+            </w:r>
+            <w:r>
+              <w:t xml:space="preserve"> no</w:t>
+            </w:r>
+            <w:r>
+              <w:t>t been ticked during registration.</w:t>
+            </w:r>
+          </w:p>
+        </w:tc>
+        <w:tc>
+          <w:tcPr>
+            <w:tcW w:w="2683" w:type="dxa"/>
+          </w:tcPr>
+          <w:p>
+            <w:r>
+              <w:softHyphen/>
+            </w:r>
+            <w:r>
+              <w:t>Registration validation should fail.</w:t>
+            </w:r>
+          </w:p>
+        </w:tc>
+        <w:tc>
+          <w:tcPr>
+            <w:tcW w:w="2632" w:type="dxa"/>
+          </w:tcPr>
+          <w:p>
+            <w:r>
+              <w:t>Registration validation fails.</w:t>
+            </w:r>
+          </w:p>
         </w:tc>
       </w:tr>
       <w:tr>
@@ -148,7 +184,7 @@
         </w:trPr>
         <w:tc>
           <w:tcPr>
-            <w:tcW w:w="428" w:type="dxa"/>
+            <w:tcW w:w="461" w:type="dxa"/>
           </w:tcPr>
           <w:p>
             <w:r>
@@ -158,25 +194,452 @@
         </w:tc>
         <w:tc>
           <w:tcPr>
-            <w:tcW w:w="3253" w:type="dxa"/>
-          </w:tcPr>
-          <w:p/>
-        </w:tc>
-        <w:tc>
-          <w:tcPr>
-            <w:tcW w:w="2693" w:type="dxa"/>
-          </w:tcPr>
-          <w:p/>
-        </w:tc>
-        <w:tc>
-          <w:tcPr>
-            <w:tcW w:w="2642" w:type="dxa"/>
-          </w:tcPr>
-          <w:p/>
+            <w:tcW w:w="3240" w:type="dxa"/>
+          </w:tcPr>
+          <w:p>
+            <w:r>
+              <w:t>Email does not belong to University of Exeter’s domain</w:t>
+            </w:r>
+            <w:r>
+              <w:t xml:space="preserve"> during registration</w:t>
+            </w:r>
+            <w:r>
+              <w:t>.</w:t>
+            </w:r>
+          </w:p>
+        </w:tc>
+        <w:tc>
+          <w:tcPr>
+            <w:tcW w:w="2683" w:type="dxa"/>
+          </w:tcPr>
+          <w:p>
+            <w:r>
+              <w:softHyphen/>
+              <w:t>Registration validation should fail.</w:t>
+            </w:r>
+          </w:p>
+        </w:tc>
+        <w:tc>
+          <w:tcPr>
+            <w:tcW w:w="2632" w:type="dxa"/>
+          </w:tcPr>
+          <w:p>
+            <w:r>
+              <w:t>Registration validation fails.</w:t>
+            </w:r>
+          </w:p>
+        </w:tc>
+      </w:tr>
+      <w:tr>
+        <w:trPr>
+          <w:trHeight w:val="180"/>
+        </w:trPr>
+        <w:tc>
+          <w:tcPr>
+            <w:tcW w:w="461" w:type="dxa"/>
+          </w:tcPr>
+          <w:p>
+            <w:r>
+              <w:t>3</w:t>
+            </w:r>
+          </w:p>
+        </w:tc>
+        <w:tc>
+          <w:tcPr>
+            <w:tcW w:w="3240" w:type="dxa"/>
+          </w:tcPr>
+          <w:p>
+            <w:r>
+              <w:t>Email cannot be an email address (wrong format)</w:t>
+            </w:r>
+            <w:r>
+              <w:t xml:space="preserve"> during registration</w:t>
+            </w:r>
+            <w:r>
+              <w:t>.</w:t>
+            </w:r>
+          </w:p>
+        </w:tc>
+        <w:tc>
+          <w:tcPr>
+            <w:tcW w:w="2683" w:type="dxa"/>
+          </w:tcPr>
+          <w:p>
+            <w:r>
+              <w:softHyphen/>
+              <w:t>Registration validation should fail.</w:t>
+            </w:r>
+          </w:p>
+        </w:tc>
+        <w:tc>
+          <w:tcPr>
+            <w:tcW w:w="2632" w:type="dxa"/>
+          </w:tcPr>
+          <w:p>
+            <w:r>
+              <w:t>Registration validation fails.</w:t>
+            </w:r>
+          </w:p>
+        </w:tc>
+      </w:tr>
+      <w:tr>
+        <w:trPr>
+          <w:trHeight w:val="180"/>
+        </w:trPr>
+        <w:tc>
+          <w:tcPr>
+            <w:tcW w:w="461" w:type="dxa"/>
+          </w:tcPr>
+          <w:p>
+            <w:r>
+              <w:t>4</w:t>
+            </w:r>
+          </w:p>
+        </w:tc>
+        <w:tc>
+          <w:tcPr>
+            <w:tcW w:w="3240" w:type="dxa"/>
+          </w:tcPr>
+          <w:p>
+            <w:r>
+              <w:t>Confirmed password does not match the password</w:t>
+            </w:r>
+            <w:r>
+              <w:t xml:space="preserve"> during registration</w:t>
+            </w:r>
+            <w:r>
+              <w:t>.</w:t>
+            </w:r>
+          </w:p>
+        </w:tc>
+        <w:tc>
+          <w:tcPr>
+            <w:tcW w:w="2683" w:type="dxa"/>
+          </w:tcPr>
+          <w:p>
+            <w:r>
+              <w:softHyphen/>
+              <w:t>Registration validation should fail.</w:t>
+            </w:r>
+          </w:p>
+        </w:tc>
+        <w:tc>
+          <w:tcPr>
+            <w:tcW w:w="2632" w:type="dxa"/>
+          </w:tcPr>
+          <w:p>
+            <w:r>
+              <w:t>Registration validation fails.</w:t>
+            </w:r>
+          </w:p>
+        </w:tc>
+      </w:tr>
+      <w:tr>
+        <w:trPr>
+          <w:trHeight w:val="180"/>
+        </w:trPr>
+        <w:tc>
+          <w:tcPr>
+            <w:tcW w:w="461" w:type="dxa"/>
+          </w:tcPr>
+          <w:p>
+            <w:r>
+              <w:t>5</w:t>
+            </w:r>
+          </w:p>
+        </w:tc>
+        <w:tc>
+          <w:tcPr>
+            <w:tcW w:w="3240" w:type="dxa"/>
+          </w:tcPr>
+          <w:p>
+            <w:r>
+              <w:t xml:space="preserve">Password does not </w:t>
+            </w:r>
+            <w:r>
+              <w:t xml:space="preserve">contain </w:t>
+            </w:r>
+            <w:r>
+              <w:t>8 characters</w:t>
+            </w:r>
+            <w:r>
+              <w:t xml:space="preserve"> during registration</w:t>
+            </w:r>
+            <w:r>
+              <w:t>.</w:t>
+            </w:r>
+          </w:p>
+        </w:tc>
+        <w:tc>
+          <w:tcPr>
+            <w:tcW w:w="2683" w:type="dxa"/>
+          </w:tcPr>
+          <w:p>
+            <w:r>
+              <w:softHyphen/>
+              <w:t>Registration validation should fail.</w:t>
+            </w:r>
+          </w:p>
+        </w:tc>
+        <w:tc>
+          <w:tcPr>
+            <w:tcW w:w="2632" w:type="dxa"/>
+          </w:tcPr>
+          <w:p>
+            <w:r>
+              <w:t>Registration validation fails.</w:t>
+            </w:r>
+          </w:p>
+        </w:tc>
+      </w:tr>
+      <w:tr>
+        <w:trPr>
+          <w:trHeight w:val="180"/>
+        </w:trPr>
+        <w:tc>
+          <w:tcPr>
+            <w:tcW w:w="461" w:type="dxa"/>
+          </w:tcPr>
+          <w:p>
+            <w:r>
+              <w:t>6</w:t>
+            </w:r>
+          </w:p>
+        </w:tc>
+        <w:tc>
+          <w:tcPr>
+            <w:tcW w:w="3240" w:type="dxa"/>
+          </w:tcPr>
+          <w:p>
+            <w:r>
+              <w:t>Password does not contain a number</w:t>
+            </w:r>
+            <w:r>
+              <w:t xml:space="preserve"> during registration</w:t>
+            </w:r>
+            <w:r>
+              <w:t>.</w:t>
+            </w:r>
+          </w:p>
+        </w:tc>
+        <w:tc>
+          <w:tcPr>
+            <w:tcW w:w="2683" w:type="dxa"/>
+          </w:tcPr>
+          <w:p>
+            <w:r>
+              <w:softHyphen/>
+              <w:t>Registration validation should fail.</w:t>
+            </w:r>
+          </w:p>
+        </w:tc>
+        <w:tc>
+          <w:tcPr>
+            <w:tcW w:w="2632" w:type="dxa"/>
+          </w:tcPr>
+          <w:p>
+            <w:r>
+              <w:t>Registration validation fails.</w:t>
+            </w:r>
+          </w:p>
+        </w:tc>
+      </w:tr>
+      <w:tr>
+        <w:trPr>
+          <w:trHeight w:val="180"/>
+        </w:trPr>
+        <w:tc>
+          <w:tcPr>
+            <w:tcW w:w="461" w:type="dxa"/>
+          </w:tcPr>
+          <w:p>
+            <w:r>
+              <w:t>7</w:t>
+            </w:r>
+          </w:p>
+        </w:tc>
+        <w:tc>
+          <w:tcPr>
+            <w:tcW w:w="3240" w:type="dxa"/>
+          </w:tcPr>
+          <w:p>
+            <w:r>
+              <w:t>Full name contains a character which is not a letter or a space</w:t>
+            </w:r>
+            <w:r>
+              <w:t xml:space="preserve"> during registration</w:t>
+            </w:r>
+            <w:r>
+              <w:t>.</w:t>
+            </w:r>
+          </w:p>
+        </w:tc>
+        <w:tc>
+          <w:tcPr>
+            <w:tcW w:w="2683" w:type="dxa"/>
+          </w:tcPr>
+          <w:p>
+            <w:r>
+              <w:softHyphen/>
+              <w:t>Registration validation should fail.</w:t>
+            </w:r>
+          </w:p>
+        </w:tc>
+        <w:tc>
+          <w:tcPr>
+            <w:tcW w:w="2632" w:type="dxa"/>
+          </w:tcPr>
+          <w:p>
+            <w:r>
+              <w:t>Registration validation fails.</w:t>
+            </w:r>
+          </w:p>
+        </w:tc>
+      </w:tr>
+      <w:tr>
+        <w:trPr>
+          <w:trHeight w:val="180"/>
+        </w:trPr>
+        <w:tc>
+          <w:tcPr>
+            <w:tcW w:w="461" w:type="dxa"/>
+          </w:tcPr>
+          <w:p>
+            <w:r>
+              <w:t>8</w:t>
+            </w:r>
+          </w:p>
+        </w:tc>
+        <w:tc>
+          <w:tcPr>
+            <w:tcW w:w="3240" w:type="dxa"/>
+          </w:tcPr>
+          <w:p>
+            <w:r>
+              <w:t>Username contains a non-alphanumeric character during registration.</w:t>
+            </w:r>
+          </w:p>
+        </w:tc>
+        <w:tc>
+          <w:tcPr>
+            <w:tcW w:w="2683" w:type="dxa"/>
+          </w:tcPr>
+          <w:p>
+            <w:r>
+              <w:softHyphen/>
+              <w:t>Registration validation should fail.</w:t>
+            </w:r>
+          </w:p>
+        </w:tc>
+        <w:tc>
+          <w:tcPr>
+            <w:tcW w:w="2632" w:type="dxa"/>
+          </w:tcPr>
+          <w:p>
+            <w:r>
+              <w:t>Registration validation fails.</w:t>
+            </w:r>
+          </w:p>
+        </w:tc>
+      </w:tr>
+      <w:tr>
+        <w:trPr>
+          <w:trHeight w:val="180"/>
+        </w:trPr>
+        <w:tc>
+          <w:tcPr>
+            <w:tcW w:w="461" w:type="dxa"/>
+          </w:tcPr>
+          <w:p>
+            <w:r>
+              <w:t>9</w:t>
+            </w:r>
+          </w:p>
+        </w:tc>
+        <w:tc>
+          <w:tcPr>
+            <w:tcW w:w="3240" w:type="dxa"/>
+          </w:tcPr>
+          <w:p>
+            <w:r>
+              <w:t>All registration inputs are as expected.</w:t>
+            </w:r>
+          </w:p>
+        </w:tc>
+        <w:tc>
+          <w:tcPr>
+            <w:tcW w:w="2683" w:type="dxa"/>
+          </w:tcPr>
+          <w:p>
+            <w:r>
+              <w:t>Registration validation should pass.</w:t>
+            </w:r>
+          </w:p>
+        </w:tc>
+        <w:tc>
+          <w:tcPr>
+            <w:tcW w:w="2632" w:type="dxa"/>
+          </w:tcPr>
+          <w:p>
+            <w:r>
+              <w:t>Registration validation passes.</w:t>
+            </w:r>
+          </w:p>
+        </w:tc>
+      </w:tr>
+      <w:tr>
+        <w:trPr>
+          <w:trHeight w:val="180"/>
+        </w:trPr>
+        <w:tc>
+          <w:tcPr>
+            <w:tcW w:w="461" w:type="dxa"/>
+          </w:tcPr>
+          <w:p>
+            <w:r>
+              <w:t>10</w:t>
+            </w:r>
+          </w:p>
+        </w:tc>
+        <w:tc>
+          <w:tcPr>
+            <w:tcW w:w="3240" w:type="dxa"/>
+          </w:tcPr>
+          <w:p>
+            <w:r>
+              <w:t xml:space="preserve">No registration inputs are made (but terms of service </w:t>
+            </w:r>
+            <w:r>
+              <w:t>have</w:t>
+            </w:r>
+            <w:r>
+              <w:t xml:space="preserve"> been ticked).</w:t>
+            </w:r>
+          </w:p>
+        </w:tc>
+        <w:tc>
+          <w:tcPr>
+            <w:tcW w:w="2683" w:type="dxa"/>
+          </w:tcPr>
+          <w:p>
+            <w:r>
+              <w:softHyphen/>
+              <w:t>Registration validation should fail.</w:t>
+            </w:r>
+          </w:p>
+        </w:tc>
+        <w:tc>
+          <w:tcPr>
+            <w:tcW w:w="2632" w:type="dxa"/>
+          </w:tcPr>
+          <w:p>
+            <w:r>
+              <w:t>Registration validation fails.</w:t>
+            </w:r>
+          </w:p>
         </w:tc>
       </w:tr>
     </w:tbl>
-    <w:p/>
     <w:p>
       <w:pPr>
         <w:pStyle w:val="Heading1"/>
@@ -190,24 +653,28 @@
         <w:pStyle w:val="Heading2"/>
       </w:pPr>
       <w:r>
-        <w:t>03/03/2021</w:t>
+        <w:t>0</w:t>
+      </w:r>
+      <w:r>
+        <w:t>7/03/2021</w:t>
       </w:r>
     </w:p>
     <w:tbl>
       <w:tblPr>
         <w:tblStyle w:val="TableGrid"/>
-        <w:tblW w:w="8926" w:type="dxa"/>
+        <w:tblW w:w="9016" w:type="dxa"/>
         <w:tblLook w:val="04A0" w:firstRow="1" w:lastRow="0" w:firstColumn="1" w:lastColumn="0" w:noHBand="0" w:noVBand="1"/>
       </w:tblPr>
       <w:tblGrid>
-        <w:gridCol w:w="460"/>
-        <w:gridCol w:w="3363"/>
-        <w:gridCol w:w="5103"/>
+        <w:gridCol w:w="415"/>
+        <w:gridCol w:w="2182"/>
+        <w:gridCol w:w="2685"/>
+        <w:gridCol w:w="3734"/>
       </w:tblGrid>
       <w:tr>
         <w:tc>
           <w:tcPr>
-            <w:tcW w:w="460" w:type="dxa"/>
+            <w:tcW w:w="415" w:type="dxa"/>
           </w:tcPr>
           <w:p>
             <w:pPr>
@@ -227,7 +694,7 @@
         </w:tc>
         <w:tc>
           <w:tcPr>
-            <w:tcW w:w="3363" w:type="dxa"/>
+            <w:tcW w:w="2182" w:type="dxa"/>
           </w:tcPr>
           <w:p>
             <w:pPr>
@@ -236,6 +703,19 @@
                 <w:bCs/>
               </w:rPr>
             </w:pPr>
+          </w:p>
+        </w:tc>
+        <w:tc>
+          <w:tcPr>
+            <w:tcW w:w="2685" w:type="dxa"/>
+          </w:tcPr>
+          <w:p>
+            <w:pPr>
+              <w:rPr>
+                <w:b/>
+                <w:bCs/>
+              </w:rPr>
+            </w:pPr>
             <w:r>
               <w:rPr>
                 <w:b/>
@@ -247,7 +727,7 @@
         </w:tc>
         <w:tc>
           <w:tcPr>
-            <w:tcW w:w="5103" w:type="dxa"/>
+            <w:tcW w:w="3734" w:type="dxa"/>
           </w:tcPr>
           <w:p>
             <w:pPr>
@@ -269,7 +749,7 @@
       <w:tr>
         <w:tc>
           <w:tcPr>
-            <w:tcW w:w="460" w:type="dxa"/>
+            <w:tcW w:w="415" w:type="dxa"/>
           </w:tcPr>
           <w:p>
             <w:r>
@@ -279,13 +759,19 @@
         </w:tc>
         <w:tc>
           <w:tcPr>
-            <w:tcW w:w="3363" w:type="dxa"/>
+            <w:tcW w:w="2182" w:type="dxa"/>
           </w:tcPr>
           <w:p/>
         </w:tc>
         <w:tc>
           <w:tcPr>
-            <w:tcW w:w="5103" w:type="dxa"/>
+            <w:tcW w:w="2685" w:type="dxa"/>
+          </w:tcPr>
+          <w:p/>
+        </w:tc>
+        <w:tc>
+          <w:tcPr>
+            <w:tcW w:w="3734" w:type="dxa"/>
           </w:tcPr>
           <w:p/>
         </w:tc>
@@ -296,7 +782,7 @@
         </w:trPr>
         <w:tc>
           <w:tcPr>
-            <w:tcW w:w="460" w:type="dxa"/>
+            <w:tcW w:w="415" w:type="dxa"/>
           </w:tcPr>
           <w:p>
             <w:r>
@@ -306,13 +792,19 @@
         </w:tc>
         <w:tc>
           <w:tcPr>
-            <w:tcW w:w="3363" w:type="dxa"/>
+            <w:tcW w:w="2182" w:type="dxa"/>
           </w:tcPr>
           <w:p/>
         </w:tc>
         <w:tc>
           <w:tcPr>
-            <w:tcW w:w="5103" w:type="dxa"/>
+            <w:tcW w:w="2685" w:type="dxa"/>
+          </w:tcPr>
+          <w:p/>
+        </w:tc>
+        <w:tc>
+          <w:tcPr>
+            <w:tcW w:w="3734" w:type="dxa"/>
           </w:tcPr>
           <w:p/>
         </w:tc>
@@ -331,7 +823,10 @@
         <w:pStyle w:val="Heading2"/>
       </w:pPr>
       <w:r>
-        <w:t>03/03/2021</w:t>
+        <w:t>0</w:t>
+      </w:r>
+      <w:r>
+        <w:t>7/03/2021</w:t>
       </w:r>
     </w:p>
     <w:tbl>
@@ -459,7 +954,6 @@
         </w:tc>
       </w:tr>
     </w:tbl>
-    <w:p/>
     <w:p>
       <w:pPr>
         <w:pStyle w:val="Heading1"/>
@@ -473,7 +967,10 @@
         <w:pStyle w:val="Heading2"/>
       </w:pPr>
       <w:r>
-        <w:t>03/03/2021</w:t>
+        <w:t>0</w:t>
+      </w:r>
+      <w:r>
+        <w:t>7/03/2021</w:t>
       </w:r>
     </w:p>
     <w:tbl>

</xml_diff>

<commit_message>
Add unit tests for invalid and null inputs for editing profile
</commit_message>
<xml_diff>
--- a/technical-documents/Test Documentation.docx
+++ b/technical-documents/Test Documentation.docx
@@ -642,6 +642,381 @@
     </w:tbl>
     <w:p>
       <w:pPr>
+        <w:pStyle w:val="Heading2"/>
+      </w:pPr>
+    </w:p>
+    <w:p>
+      <w:pPr>
+        <w:pStyle w:val="Heading2"/>
+      </w:pPr>
+      <w:r>
+        <w:t>Social Profiles</w:t>
+      </w:r>
+    </w:p>
+    <w:tbl>
+      <w:tblPr>
+        <w:tblStyle w:val="TableGrid"/>
+        <w:tblW w:w="9016" w:type="dxa"/>
+        <w:tblLook w:val="04A0" w:firstRow="1" w:lastRow="0" w:firstColumn="1" w:lastColumn="0" w:noHBand="0" w:noVBand="1"/>
+      </w:tblPr>
+      <w:tblGrid>
+        <w:gridCol w:w="461"/>
+        <w:gridCol w:w="3240"/>
+        <w:gridCol w:w="2683"/>
+        <w:gridCol w:w="2632"/>
+      </w:tblGrid>
+      <w:tr>
+        <w:tc>
+          <w:tcPr>
+            <w:tcW w:w="461" w:type="dxa"/>
+          </w:tcPr>
+          <w:p>
+            <w:pPr>
+              <w:rPr>
+                <w:b/>
+                <w:bCs/>
+              </w:rPr>
+            </w:pPr>
+            <w:r>
+              <w:rPr>
+                <w:b/>
+                <w:bCs/>
+              </w:rPr>
+              <w:t>#</w:t>
+            </w:r>
+          </w:p>
+        </w:tc>
+        <w:tc>
+          <w:tcPr>
+            <w:tcW w:w="3240" w:type="dxa"/>
+          </w:tcPr>
+          <w:p>
+            <w:pPr>
+              <w:rPr>
+                <w:b/>
+                <w:bCs/>
+              </w:rPr>
+            </w:pPr>
+            <w:r>
+              <w:rPr>
+                <w:b/>
+                <w:bCs/>
+              </w:rPr>
+              <w:t>Test Case</w:t>
+            </w:r>
+          </w:p>
+        </w:tc>
+        <w:tc>
+          <w:tcPr>
+            <w:tcW w:w="2683" w:type="dxa"/>
+          </w:tcPr>
+          <w:p>
+            <w:pPr>
+              <w:rPr>
+                <w:b/>
+                <w:bCs/>
+              </w:rPr>
+            </w:pPr>
+            <w:r>
+              <w:rPr>
+                <w:b/>
+                <w:bCs/>
+              </w:rPr>
+              <w:t>Expected Result</w:t>
+            </w:r>
+          </w:p>
+        </w:tc>
+        <w:tc>
+          <w:tcPr>
+            <w:tcW w:w="2632" w:type="dxa"/>
+          </w:tcPr>
+          <w:p>
+            <w:pPr>
+              <w:rPr>
+                <w:b/>
+                <w:bCs/>
+              </w:rPr>
+            </w:pPr>
+            <w:r>
+              <w:rPr>
+                <w:b/>
+                <w:bCs/>
+              </w:rPr>
+              <w:t>Actual Result</w:t>
+            </w:r>
+          </w:p>
+        </w:tc>
+      </w:tr>
+      <w:tr>
+        <w:tc>
+          <w:tcPr>
+            <w:tcW w:w="461" w:type="dxa"/>
+          </w:tcPr>
+          <w:p>
+            <w:r>
+              <w:t>1</w:t>
+            </w:r>
+          </w:p>
+        </w:tc>
+        <w:tc>
+          <w:tcPr>
+            <w:tcW w:w="3240" w:type="dxa"/>
+          </w:tcPr>
+          <w:p>
+            <w:r>
+              <w:t>One of the interests is greater than 24 characters.</w:t>
+            </w:r>
+          </w:p>
+        </w:tc>
+        <w:tc>
+          <w:tcPr>
+            <w:tcW w:w="2683" w:type="dxa"/>
+          </w:tcPr>
+          <w:p>
+            <w:r>
+              <w:t>Editing profile validation should fail.</w:t>
+            </w:r>
+          </w:p>
+        </w:tc>
+        <w:tc>
+          <w:tcPr>
+            <w:tcW w:w="2632" w:type="dxa"/>
+          </w:tcPr>
+          <w:p>
+            <w:r>
+              <w:t xml:space="preserve">Editing profile validation </w:t>
+            </w:r>
+            <w:r>
+              <w:t>fails.</w:t>
+            </w:r>
+          </w:p>
+        </w:tc>
+      </w:tr>
+      <w:tr>
+        <w:tc>
+          <w:tcPr>
+            <w:tcW w:w="461" w:type="dxa"/>
+          </w:tcPr>
+          <w:p>
+            <w:r>
+              <w:t>2</w:t>
+            </w:r>
+          </w:p>
+        </w:tc>
+        <w:tc>
+          <w:tcPr>
+            <w:tcW w:w="3240" w:type="dxa"/>
+          </w:tcPr>
+          <w:p>
+            <w:r>
+              <w:t xml:space="preserve">One of the </w:t>
+            </w:r>
+            <w:r>
+              <w:t>hobbies</w:t>
+            </w:r>
+            <w:r>
+              <w:t xml:space="preserve"> is greater than 24 characters.</w:t>
+            </w:r>
+          </w:p>
+        </w:tc>
+        <w:tc>
+          <w:tcPr>
+            <w:tcW w:w="2683" w:type="dxa"/>
+          </w:tcPr>
+          <w:p>
+            <w:r>
+              <w:t>Editing profile validation should fail.</w:t>
+            </w:r>
+          </w:p>
+        </w:tc>
+        <w:tc>
+          <w:tcPr>
+            <w:tcW w:w="2632" w:type="dxa"/>
+          </w:tcPr>
+          <w:p>
+            <w:r>
+              <w:t>Editing profile validation fails.</w:t>
+            </w:r>
+          </w:p>
+        </w:tc>
+      </w:tr>
+      <w:tr>
+        <w:tc>
+          <w:tcPr>
+            <w:tcW w:w="461" w:type="dxa"/>
+          </w:tcPr>
+          <w:p>
+            <w:r>
+              <w:t>3</w:t>
+            </w:r>
+          </w:p>
+        </w:tc>
+        <w:tc>
+          <w:tcPr>
+            <w:tcW w:w="3240" w:type="dxa"/>
+          </w:tcPr>
+          <w:p>
+            <w:r>
+              <w:t>Gender is not ‘Male’, ‘Female’, or ‘Other’.</w:t>
+            </w:r>
+          </w:p>
+        </w:tc>
+        <w:tc>
+          <w:tcPr>
+            <w:tcW w:w="2683" w:type="dxa"/>
+          </w:tcPr>
+          <w:p>
+            <w:r>
+              <w:t>Editing profile validation should fail.</w:t>
+            </w:r>
+          </w:p>
+        </w:tc>
+        <w:tc>
+          <w:tcPr>
+            <w:tcW w:w="2632" w:type="dxa"/>
+          </w:tcPr>
+          <w:p>
+            <w:r>
+              <w:t>Editing profile validation fails.</w:t>
+            </w:r>
+          </w:p>
+        </w:tc>
+      </w:tr>
+      <w:tr>
+        <w:tc>
+          <w:tcPr>
+            <w:tcW w:w="461" w:type="dxa"/>
+          </w:tcPr>
+          <w:p>
+            <w:r>
+              <w:t>4</w:t>
+            </w:r>
+          </w:p>
+        </w:tc>
+        <w:tc>
+          <w:tcPr>
+            <w:tcW w:w="3240" w:type="dxa"/>
+          </w:tcPr>
+          <w:p>
+            <w:r>
+              <w:t>Bio is greater than 160 characters.</w:t>
+            </w:r>
+          </w:p>
+        </w:tc>
+        <w:tc>
+          <w:tcPr>
+            <w:tcW w:w="2683" w:type="dxa"/>
+          </w:tcPr>
+          <w:p>
+            <w:r>
+              <w:t>Editing profile validation should fail.</w:t>
+            </w:r>
+          </w:p>
+        </w:tc>
+        <w:tc>
+          <w:tcPr>
+            <w:tcW w:w="2632" w:type="dxa"/>
+          </w:tcPr>
+          <w:p>
+            <w:r>
+              <w:t>Editing profile validation fails.</w:t>
+            </w:r>
+          </w:p>
+        </w:tc>
+      </w:tr>
+      <w:tr>
+        <w:tc>
+          <w:tcPr>
+            <w:tcW w:w="461" w:type="dxa"/>
+          </w:tcPr>
+          <w:p>
+            <w:r>
+              <w:t>5</w:t>
+            </w:r>
+          </w:p>
+        </w:tc>
+        <w:tc>
+          <w:tcPr>
+            <w:tcW w:w="3240" w:type="dxa"/>
+          </w:tcPr>
+          <w:p>
+            <w:r>
+              <w:t>All edit profile inputs are as expected.</w:t>
+            </w:r>
+          </w:p>
+        </w:tc>
+        <w:tc>
+          <w:tcPr>
+            <w:tcW w:w="2683" w:type="dxa"/>
+          </w:tcPr>
+          <w:p>
+            <w:r>
+              <w:t>Editing profile validation should pass.</w:t>
+            </w:r>
+          </w:p>
+        </w:tc>
+        <w:tc>
+          <w:tcPr>
+            <w:tcW w:w="2632" w:type="dxa"/>
+          </w:tcPr>
+          <w:p>
+            <w:r>
+              <w:t>Editing profile validation passes.</w:t>
+            </w:r>
+          </w:p>
+        </w:tc>
+      </w:tr>
+      <w:tr>
+        <w:tc>
+          <w:tcPr>
+            <w:tcW w:w="461" w:type="dxa"/>
+          </w:tcPr>
+          <w:p>
+            <w:r>
+              <w:t>6</w:t>
+            </w:r>
+          </w:p>
+        </w:tc>
+        <w:tc>
+          <w:tcPr>
+            <w:tcW w:w="3240" w:type="dxa"/>
+          </w:tcPr>
+          <w:p>
+            <w:r>
+              <w:t>No edit profile inputs are made.</w:t>
+            </w:r>
+          </w:p>
+        </w:tc>
+        <w:tc>
+          <w:tcPr>
+            <w:tcW w:w="2683" w:type="dxa"/>
+          </w:tcPr>
+          <w:p>
+            <w:r>
+              <w:t xml:space="preserve">Editing profile validation should </w:t>
+            </w:r>
+            <w:r>
+              <w:t>pass.</w:t>
+            </w:r>
+          </w:p>
+        </w:tc>
+        <w:tc>
+          <w:tcPr>
+            <w:tcW w:w="2632" w:type="dxa"/>
+          </w:tcPr>
+          <w:p>
+            <w:r>
+              <w:t xml:space="preserve">Editing profile validation </w:t>
+            </w:r>
+            <w:r>
+              <w:t>passes.</w:t>
+            </w:r>
+          </w:p>
+        </w:tc>
+      </w:tr>
+    </w:tbl>
+    <w:p>
+      <w:pPr>
         <w:pStyle w:val="Heading1"/>
       </w:pPr>
       <w:r>
@@ -815,6 +1190,7 @@
         <w:pStyle w:val="Heading1"/>
       </w:pPr>
       <w:r>
+        <w:lastRenderedPageBreak/>
         <w:t>System Tests</w:t>
       </w:r>
     </w:p>

</xml_diff>

<commit_message>
Start adding integration tests
</commit_message>
<xml_diff>
--- a/technical-documents/Test Documentation.docx
+++ b/technical-documents/Test Documentation.docx
@@ -640,11 +640,7 @@
         </w:tc>
       </w:tr>
     </w:tbl>
-    <w:p>
-      <w:pPr>
-        <w:pStyle w:val="Heading2"/>
-      </w:pPr>
-    </w:p>
+    <w:p/>
     <w:p>
       <w:pPr>
         <w:pStyle w:val="Heading2"/>
@@ -784,10 +780,7 @@
           </w:tcPr>
           <w:p>
             <w:r>
-              <w:t xml:space="preserve">Editing profile validation </w:t>
-            </w:r>
-            <w:r>
-              <w:t>fails.</w:t>
+              <w:t>Editing profile validation fails.</w:t>
             </w:r>
           </w:p>
         </w:tc>
@@ -809,13 +802,7 @@
           </w:tcPr>
           <w:p>
             <w:r>
-              <w:t xml:space="preserve">One of the </w:t>
-            </w:r>
-            <w:r>
-              <w:t>hobbies</w:t>
-            </w:r>
-            <w:r>
-              <w:t xml:space="preserve"> is greater than 24 characters.</w:t>
+              <w:t>One of the hobbies is greater than 24 characters.</w:t>
             </w:r>
           </w:p>
         </w:tc>
@@ -1031,178 +1018,10 @@
         <w:t>0</w:t>
       </w:r>
       <w:r>
-        <w:t>7/03/2021</w:t>
-      </w:r>
-    </w:p>
-    <w:tbl>
-      <w:tblPr>
-        <w:tblStyle w:val="TableGrid"/>
-        <w:tblW w:w="9016" w:type="dxa"/>
-        <w:tblLook w:val="04A0" w:firstRow="1" w:lastRow="0" w:firstColumn="1" w:lastColumn="0" w:noHBand="0" w:noVBand="1"/>
-      </w:tblPr>
-      <w:tblGrid>
-        <w:gridCol w:w="415"/>
-        <w:gridCol w:w="2182"/>
-        <w:gridCol w:w="2685"/>
-        <w:gridCol w:w="3734"/>
-      </w:tblGrid>
-      <w:tr>
-        <w:tc>
-          <w:tcPr>
-            <w:tcW w:w="415" w:type="dxa"/>
-          </w:tcPr>
-          <w:p>
-            <w:pPr>
-              <w:rPr>
-                <w:b/>
-                <w:bCs/>
-              </w:rPr>
-            </w:pPr>
-            <w:r>
-              <w:rPr>
-                <w:b/>
-                <w:bCs/>
-              </w:rPr>
-              <w:t>#</w:t>
-            </w:r>
-          </w:p>
-        </w:tc>
-        <w:tc>
-          <w:tcPr>
-            <w:tcW w:w="2182" w:type="dxa"/>
-          </w:tcPr>
-          <w:p>
-            <w:pPr>
-              <w:rPr>
-                <w:b/>
-                <w:bCs/>
-              </w:rPr>
-            </w:pPr>
-          </w:p>
-        </w:tc>
-        <w:tc>
-          <w:tcPr>
-            <w:tcW w:w="2685" w:type="dxa"/>
-          </w:tcPr>
-          <w:p>
-            <w:pPr>
-              <w:rPr>
-                <w:b/>
-                <w:bCs/>
-              </w:rPr>
-            </w:pPr>
-            <w:r>
-              <w:rPr>
-                <w:b/>
-                <w:bCs/>
-              </w:rPr>
-              <w:t>Components Involved</w:t>
-            </w:r>
-          </w:p>
-        </w:tc>
-        <w:tc>
-          <w:tcPr>
-            <w:tcW w:w="3734" w:type="dxa"/>
-          </w:tcPr>
-          <w:p>
-            <w:pPr>
-              <w:rPr>
-                <w:b/>
-                <w:bCs/>
-              </w:rPr>
-            </w:pPr>
-            <w:r>
-              <w:rPr>
-                <w:b/>
-                <w:bCs/>
-              </w:rPr>
-              <w:t>Explanation of Behaviour</w:t>
-            </w:r>
-          </w:p>
-        </w:tc>
-      </w:tr>
-      <w:tr>
-        <w:tc>
-          <w:tcPr>
-            <w:tcW w:w="415" w:type="dxa"/>
-          </w:tcPr>
-          <w:p>
-            <w:r>
-              <w:t>1</w:t>
-            </w:r>
-          </w:p>
-        </w:tc>
-        <w:tc>
-          <w:tcPr>
-            <w:tcW w:w="2182" w:type="dxa"/>
-          </w:tcPr>
-          <w:p/>
-        </w:tc>
-        <w:tc>
-          <w:tcPr>
-            <w:tcW w:w="2685" w:type="dxa"/>
-          </w:tcPr>
-          <w:p/>
-        </w:tc>
-        <w:tc>
-          <w:tcPr>
-            <w:tcW w:w="3734" w:type="dxa"/>
-          </w:tcPr>
-          <w:p/>
-        </w:tc>
-      </w:tr>
-      <w:tr>
-        <w:trPr>
-          <w:trHeight w:val="180"/>
-        </w:trPr>
-        <w:tc>
-          <w:tcPr>
-            <w:tcW w:w="415" w:type="dxa"/>
-          </w:tcPr>
-          <w:p>
-            <w:r>
-              <w:t>2</w:t>
-            </w:r>
-          </w:p>
-        </w:tc>
-        <w:tc>
-          <w:tcPr>
-            <w:tcW w:w="2182" w:type="dxa"/>
-          </w:tcPr>
-          <w:p/>
-        </w:tc>
-        <w:tc>
-          <w:tcPr>
-            <w:tcW w:w="2685" w:type="dxa"/>
-          </w:tcPr>
-          <w:p/>
-        </w:tc>
-        <w:tc>
-          <w:tcPr>
-            <w:tcW w:w="3734" w:type="dxa"/>
-          </w:tcPr>
-          <w:p/>
-        </w:tc>
-      </w:tr>
-    </w:tbl>
-    <w:p>
-      <w:pPr>
-        <w:pStyle w:val="Heading1"/>
-      </w:pPr>
-      <w:r>
-        <w:lastRenderedPageBreak/>
-        <w:t>System Tests</w:t>
-      </w:r>
-    </w:p>
-    <w:p>
-      <w:pPr>
-        <w:pStyle w:val="Heading2"/>
-      </w:pPr>
-      <w:r>
-        <w:t>0</w:t>
+        <w:t>8</w:t>
       </w:r>
       <w:r>
-        <w:t>7/03/2021</w:t>
+        <w:t>/03/2021</w:t>
       </w:r>
     </w:p>
     <w:tbl>
@@ -1212,14 +1031,15 @@
         <w:tblLook w:val="04A0" w:firstRow="1" w:lastRow="0" w:firstColumn="1" w:lastColumn="0" w:noHBand="0" w:noVBand="1"/>
       </w:tblPr>
       <w:tblGrid>
-        <w:gridCol w:w="460"/>
-        <w:gridCol w:w="6056"/>
-        <w:gridCol w:w="2410"/>
+        <w:gridCol w:w="379"/>
+        <w:gridCol w:w="4161"/>
+        <w:gridCol w:w="1892"/>
+        <w:gridCol w:w="2494"/>
       </w:tblGrid>
       <w:tr>
         <w:tc>
           <w:tcPr>
-            <w:tcW w:w="460" w:type="dxa"/>
+            <w:tcW w:w="381" w:type="dxa"/>
           </w:tcPr>
           <w:p>
             <w:pPr>
@@ -1239,7 +1059,7 @@
         </w:tc>
         <w:tc>
           <w:tcPr>
-            <w:tcW w:w="6056" w:type="dxa"/>
+            <w:tcW w:w="4292" w:type="dxa"/>
           </w:tcPr>
           <w:p>
             <w:pPr>
@@ -1253,13 +1073,13 @@
                 <w:b/>
                 <w:bCs/>
               </w:rPr>
-              <w:t>Specification</w:t>
-            </w:r>
-          </w:p>
-        </w:tc>
-        <w:tc>
-          <w:tcPr>
-            <w:tcW w:w="2410" w:type="dxa"/>
+              <w:t>Components Involved</w:t>
+            </w:r>
+          </w:p>
+        </w:tc>
+        <w:tc>
+          <w:tcPr>
+            <w:tcW w:w="1701" w:type="dxa"/>
           </w:tcPr>
           <w:p>
             <w:pPr>
@@ -1274,6 +1094,26 @@
                 <w:bCs/>
               </w:rPr>
               <w:t>Success/Failure</w:t>
+            </w:r>
+          </w:p>
+        </w:tc>
+        <w:tc>
+          <w:tcPr>
+            <w:tcW w:w="2552" w:type="dxa"/>
+          </w:tcPr>
+          <w:p>
+            <w:pPr>
+              <w:rPr>
+                <w:b/>
+                <w:bCs/>
+              </w:rPr>
+            </w:pPr>
+            <w:r>
+              <w:rPr>
+                <w:b/>
+                <w:bCs/>
+              </w:rPr>
+              <w:t>Additional Comments</w:t>
             </w:r>
           </w:p>
         </w:tc>
@@ -1281,7 +1121,7 @@
       <w:tr>
         <w:tc>
           <w:tcPr>
-            <w:tcW w:w="460" w:type="dxa"/>
+            <w:tcW w:w="381" w:type="dxa"/>
           </w:tcPr>
           <w:p>
             <w:r>
@@ -1291,13 +1131,27 @@
         </w:tc>
         <w:tc>
           <w:tcPr>
-            <w:tcW w:w="6056" w:type="dxa"/>
-          </w:tcPr>
-          <w:p/>
-        </w:tc>
-        <w:tc>
-          <w:tcPr>
-            <w:tcW w:w="2410" w:type="dxa"/>
+            <w:tcW w:w="4292" w:type="dxa"/>
+          </w:tcPr>
+          <w:p>
+            <w:r>
+              <w:t>Profile of user logged in and edit profile</w:t>
+            </w:r>
+          </w:p>
+        </w:tc>
+        <w:tc>
+          <w:tcPr>
+            <w:tcW w:w="1701" w:type="dxa"/>
+          </w:tcPr>
+          <w:p>
+            <w:r>
+              <w:t>Success</w:t>
+            </w:r>
+          </w:p>
+        </w:tc>
+        <w:tc>
+          <w:tcPr>
+            <w:tcW w:w="2552" w:type="dxa"/>
           </w:tcPr>
           <w:p/>
         </w:tc>
@@ -1308,7 +1162,7 @@
         </w:trPr>
         <w:tc>
           <w:tcPr>
-            <w:tcW w:w="460" w:type="dxa"/>
+            <w:tcW w:w="381" w:type="dxa"/>
           </w:tcPr>
           <w:p>
             <w:r>
@@ -1318,13 +1172,19 @@
         </w:tc>
         <w:tc>
           <w:tcPr>
-            <w:tcW w:w="6056" w:type="dxa"/>
+            <w:tcW w:w="4292" w:type="dxa"/>
           </w:tcPr>
           <w:p/>
         </w:tc>
         <w:tc>
           <w:tcPr>
-            <w:tcW w:w="2410" w:type="dxa"/>
+            <w:tcW w:w="1701" w:type="dxa"/>
+          </w:tcPr>
+          <w:p/>
+        </w:tc>
+        <w:tc>
+          <w:tcPr>
+            <w:tcW w:w="2552" w:type="dxa"/>
           </w:tcPr>
           <w:p/>
         </w:tc>
@@ -1335,6 +1195,7 @@
         <w:pStyle w:val="Heading1"/>
       </w:pPr>
       <w:r>
+        <w:lastRenderedPageBreak/>
         <w:t>User Acceptance Tests</w:t>
       </w:r>
     </w:p>

</xml_diff>

<commit_message>
Add more integration tests
</commit_message>
<xml_diff>
--- a/technical-documents/Test Documentation.docx
+++ b/technical-documents/Test Documentation.docx
@@ -1028,15 +1028,15 @@
         <w:tblLook w:val="04A0" w:firstRow="1" w:lastRow="0" w:firstColumn="1" w:lastColumn="0" w:noHBand="0" w:noVBand="1"/>
       </w:tblPr>
       <w:tblGrid>
-        <w:gridCol w:w="381"/>
-        <w:gridCol w:w="4833"/>
+        <w:gridCol w:w="461"/>
+        <w:gridCol w:w="4774"/>
         <w:gridCol w:w="1170"/>
-        <w:gridCol w:w="2542"/>
+        <w:gridCol w:w="2521"/>
       </w:tblGrid>
       <w:tr>
         <w:tc>
           <w:tcPr>
-            <w:tcW w:w="381" w:type="dxa"/>
+            <w:tcW w:w="461" w:type="dxa"/>
           </w:tcPr>
           <w:p>
             <w:pPr>
@@ -1056,7 +1056,7 @@
         </w:tc>
         <w:tc>
           <w:tcPr>
-            <w:tcW w:w="4833" w:type="dxa"/>
+            <w:tcW w:w="4774" w:type="dxa"/>
           </w:tcPr>
           <w:p>
             <w:pPr>
@@ -1096,7 +1096,7 @@
         </w:tc>
         <w:tc>
           <w:tcPr>
-            <w:tcW w:w="2542" w:type="dxa"/>
+            <w:tcW w:w="2521" w:type="dxa"/>
           </w:tcPr>
           <w:p>
             <w:pPr>
@@ -1118,7 +1118,7 @@
       <w:tr>
         <w:tc>
           <w:tcPr>
-            <w:tcW w:w="381" w:type="dxa"/>
+            <w:tcW w:w="461" w:type="dxa"/>
           </w:tcPr>
           <w:p>
             <w:r>
@@ -1128,7 +1128,7 @@
         </w:tc>
         <w:tc>
           <w:tcPr>
-            <w:tcW w:w="4833" w:type="dxa"/>
+            <w:tcW w:w="4774" w:type="dxa"/>
           </w:tcPr>
           <w:p>
             <w:r>
@@ -1154,7 +1154,7 @@
         </w:tc>
         <w:tc>
           <w:tcPr>
-            <w:tcW w:w="2542" w:type="dxa"/>
+            <w:tcW w:w="2521" w:type="dxa"/>
           </w:tcPr>
           <w:p/>
         </w:tc>
@@ -1165,7 +1165,7 @@
         </w:trPr>
         <w:tc>
           <w:tcPr>
-            <w:tcW w:w="381" w:type="dxa"/>
+            <w:tcW w:w="461" w:type="dxa"/>
           </w:tcPr>
           <w:p>
             <w:r>
@@ -1175,7 +1175,7 @@
         </w:tc>
         <w:tc>
           <w:tcPr>
-            <w:tcW w:w="4833" w:type="dxa"/>
+            <w:tcW w:w="4774" w:type="dxa"/>
           </w:tcPr>
           <w:p>
             <w:r>
@@ -1195,7 +1195,7 @@
         </w:tc>
         <w:tc>
           <w:tcPr>
-            <w:tcW w:w="2542" w:type="dxa"/>
+            <w:tcW w:w="2521" w:type="dxa"/>
           </w:tcPr>
           <w:p/>
         </w:tc>
@@ -1206,7 +1206,7 @@
         </w:trPr>
         <w:tc>
           <w:tcPr>
-            <w:tcW w:w="381" w:type="dxa"/>
+            <w:tcW w:w="461" w:type="dxa"/>
           </w:tcPr>
           <w:p>
             <w:r>
@@ -1217,7 +1217,7 @@
         </w:tc>
         <w:tc>
           <w:tcPr>
-            <w:tcW w:w="4833" w:type="dxa"/>
+            <w:tcW w:w="4774" w:type="dxa"/>
           </w:tcPr>
           <w:p>
             <w:r>
@@ -1240,7 +1240,7 @@
         </w:tc>
         <w:tc>
           <w:tcPr>
-            <w:tcW w:w="2542" w:type="dxa"/>
+            <w:tcW w:w="2521" w:type="dxa"/>
           </w:tcPr>
           <w:p/>
         </w:tc>
@@ -1251,7 +1251,7 @@
         </w:trPr>
         <w:tc>
           <w:tcPr>
-            <w:tcW w:w="381" w:type="dxa"/>
+            <w:tcW w:w="461" w:type="dxa"/>
           </w:tcPr>
           <w:p>
             <w:r>
@@ -1261,7 +1261,7 @@
         </w:tc>
         <w:tc>
           <w:tcPr>
-            <w:tcW w:w="4833" w:type="dxa"/>
+            <w:tcW w:w="4774" w:type="dxa"/>
           </w:tcPr>
           <w:p>
             <w:r>
@@ -1284,7 +1284,7 @@
         </w:tc>
         <w:tc>
           <w:tcPr>
-            <w:tcW w:w="2542" w:type="dxa"/>
+            <w:tcW w:w="2521" w:type="dxa"/>
           </w:tcPr>
           <w:p/>
         </w:tc>
@@ -1295,7 +1295,7 @@
         </w:trPr>
         <w:tc>
           <w:tcPr>
-            <w:tcW w:w="381" w:type="dxa"/>
+            <w:tcW w:w="461" w:type="dxa"/>
           </w:tcPr>
           <w:p>
             <w:r>
@@ -1305,7 +1305,7 @@
         </w:tc>
         <w:tc>
           <w:tcPr>
-            <w:tcW w:w="4833" w:type="dxa"/>
+            <w:tcW w:w="4774" w:type="dxa"/>
           </w:tcPr>
           <w:p>
             <w:r>
@@ -1325,7 +1325,7 @@
         </w:tc>
         <w:tc>
           <w:tcPr>
-            <w:tcW w:w="2542" w:type="dxa"/>
+            <w:tcW w:w="2521" w:type="dxa"/>
           </w:tcPr>
           <w:p/>
         </w:tc>
@@ -1336,7 +1336,7 @@
         </w:trPr>
         <w:tc>
           <w:tcPr>
-            <w:tcW w:w="381" w:type="dxa"/>
+            <w:tcW w:w="461" w:type="dxa"/>
           </w:tcPr>
           <w:p>
             <w:r>
@@ -1346,7 +1346,7 @@
         </w:tc>
         <w:tc>
           <w:tcPr>
-            <w:tcW w:w="4833" w:type="dxa"/>
+            <w:tcW w:w="4774" w:type="dxa"/>
           </w:tcPr>
           <w:p>
             <w:r>
@@ -1366,7 +1366,7 @@
         </w:tc>
         <w:tc>
           <w:tcPr>
-            <w:tcW w:w="2542" w:type="dxa"/>
+            <w:tcW w:w="2521" w:type="dxa"/>
           </w:tcPr>
           <w:p/>
         </w:tc>
@@ -1377,7 +1377,7 @@
         </w:trPr>
         <w:tc>
           <w:tcPr>
-            <w:tcW w:w="381" w:type="dxa"/>
+            <w:tcW w:w="461" w:type="dxa"/>
           </w:tcPr>
           <w:p>
             <w:r>
@@ -1387,11 +1387,20 @@
         </w:tc>
         <w:tc>
           <w:tcPr>
-            <w:tcW w:w="4833" w:type="dxa"/>
-          </w:tcPr>
-          <w:p>
-            <w:r>
-              <w:t>Feed and post</w:t>
+            <w:tcW w:w="4774" w:type="dxa"/>
+          </w:tcPr>
+          <w:p>
+            <w:r>
+              <w:t>Viewing f</w:t>
+            </w:r>
+            <w:r>
+              <w:t xml:space="preserve">eed and </w:t>
+            </w:r>
+            <w:r>
+              <w:t>making a post</w:t>
+            </w:r>
+            <w:r>
+              <w:t xml:space="preserve"> on it</w:t>
             </w:r>
           </w:p>
         </w:tc>
@@ -1407,7 +1416,7 @@
         </w:tc>
         <w:tc>
           <w:tcPr>
-            <w:tcW w:w="2542" w:type="dxa"/>
+            <w:tcW w:w="2521" w:type="dxa"/>
           </w:tcPr>
           <w:p/>
         </w:tc>
@@ -1418,7 +1427,7 @@
         </w:trPr>
         <w:tc>
           <w:tcPr>
-            <w:tcW w:w="381" w:type="dxa"/>
+            <w:tcW w:w="461" w:type="dxa"/>
           </w:tcPr>
           <w:p>
             <w:r>
@@ -1428,11 +1437,29 @@
         </w:tc>
         <w:tc>
           <w:tcPr>
-            <w:tcW w:w="4833" w:type="dxa"/>
-          </w:tcPr>
-          <w:p>
-            <w:r>
-              <w:t>Post and comments</w:t>
+            <w:tcW w:w="4774" w:type="dxa"/>
+          </w:tcPr>
+          <w:p>
+            <w:r>
+              <w:t>Viewing a p</w:t>
+            </w:r>
+            <w:r>
+              <w:t xml:space="preserve">ost </w:t>
+            </w:r>
+            <w:r>
+              <w:t xml:space="preserve">from another user </w:t>
+            </w:r>
+            <w:r>
+              <w:t xml:space="preserve">and </w:t>
+            </w:r>
+            <w:r>
+              <w:t xml:space="preserve">its </w:t>
+            </w:r>
+            <w:r>
+              <w:t>comments</w:t>
+            </w:r>
+            <w:r>
+              <w:t xml:space="preserve"> </w:t>
             </w:r>
           </w:p>
         </w:tc>
@@ -1448,7 +1475,7 @@
         </w:tc>
         <w:tc>
           <w:tcPr>
-            <w:tcW w:w="2542" w:type="dxa"/>
+            <w:tcW w:w="2521" w:type="dxa"/>
           </w:tcPr>
           <w:p/>
         </w:tc>
@@ -1459,7 +1486,7 @@
         </w:trPr>
         <w:tc>
           <w:tcPr>
-            <w:tcW w:w="381" w:type="dxa"/>
+            <w:tcW w:w="461" w:type="dxa"/>
           </w:tcPr>
           <w:p>
             <w:r>
@@ -1469,11 +1496,11 @@
         </w:tc>
         <w:tc>
           <w:tcPr>
-            <w:tcW w:w="4833" w:type="dxa"/>
-          </w:tcPr>
-          <w:p>
-            <w:r>
-              <w:t>Comments and profile</w:t>
+            <w:tcW w:w="4774" w:type="dxa"/>
+          </w:tcPr>
+          <w:p>
+            <w:r>
+              <w:t>Viewing a post made by you and its comments</w:t>
             </w:r>
           </w:p>
         </w:tc>
@@ -1489,7 +1516,189 @@
         </w:tc>
         <w:tc>
           <w:tcPr>
-            <w:tcW w:w="2542" w:type="dxa"/>
+            <w:tcW w:w="2521" w:type="dxa"/>
+          </w:tcPr>
+          <w:p/>
+        </w:tc>
+      </w:tr>
+      <w:tr>
+        <w:trPr>
+          <w:trHeight w:val="180"/>
+        </w:trPr>
+        <w:tc>
+          <w:tcPr>
+            <w:tcW w:w="461" w:type="dxa"/>
+          </w:tcPr>
+          <w:p>
+            <w:r>
+              <w:t>10</w:t>
+            </w:r>
+          </w:p>
+        </w:tc>
+        <w:tc>
+          <w:tcPr>
+            <w:tcW w:w="4774" w:type="dxa"/>
+          </w:tcPr>
+          <w:p>
+            <w:r>
+              <w:t xml:space="preserve">Viewing a post </w:t>
+            </w:r>
+            <w:r>
+              <w:t xml:space="preserve">made by you </w:t>
+            </w:r>
+            <w:r>
+              <w:t>and deleting a comment you made</w:t>
+            </w:r>
+          </w:p>
+        </w:tc>
+        <w:tc>
+          <w:tcPr>
+            <w:tcW w:w="1170" w:type="dxa"/>
+          </w:tcPr>
+          <w:p>
+            <w:r>
+              <w:t>Success</w:t>
+            </w:r>
+          </w:p>
+        </w:tc>
+        <w:tc>
+          <w:tcPr>
+            <w:tcW w:w="2521" w:type="dxa"/>
+          </w:tcPr>
+          <w:p/>
+        </w:tc>
+      </w:tr>
+      <w:tr>
+        <w:trPr>
+          <w:trHeight w:val="180"/>
+        </w:trPr>
+        <w:tc>
+          <w:tcPr>
+            <w:tcW w:w="461" w:type="dxa"/>
+          </w:tcPr>
+          <w:p>
+            <w:r>
+              <w:t>11</w:t>
+            </w:r>
+          </w:p>
+        </w:tc>
+        <w:tc>
+          <w:tcPr>
+            <w:tcW w:w="4774" w:type="dxa"/>
+          </w:tcPr>
+          <w:p>
+            <w:r>
+              <w:t>Viewing a post from another user and deleting a comment you made</w:t>
+            </w:r>
+          </w:p>
+        </w:tc>
+        <w:tc>
+          <w:tcPr>
+            <w:tcW w:w="1170" w:type="dxa"/>
+          </w:tcPr>
+          <w:p>
+            <w:r>
+              <w:t>Success</w:t>
+            </w:r>
+          </w:p>
+        </w:tc>
+        <w:tc>
+          <w:tcPr>
+            <w:tcW w:w="2521" w:type="dxa"/>
+          </w:tcPr>
+          <w:p/>
+        </w:tc>
+      </w:tr>
+      <w:tr>
+        <w:trPr>
+          <w:trHeight w:val="180"/>
+        </w:trPr>
+        <w:tc>
+          <w:tcPr>
+            <w:tcW w:w="461" w:type="dxa"/>
+          </w:tcPr>
+          <w:p>
+            <w:r>
+              <w:t>1</w:t>
+            </w:r>
+            <w:r>
+              <w:t>2</w:t>
+            </w:r>
+          </w:p>
+        </w:tc>
+        <w:tc>
+          <w:tcPr>
+            <w:tcW w:w="4774" w:type="dxa"/>
+          </w:tcPr>
+          <w:p>
+            <w:r>
+              <w:t xml:space="preserve">Viewing a post </w:t>
+            </w:r>
+            <w:r>
+              <w:t xml:space="preserve">made by you </w:t>
+            </w:r>
+            <w:r>
+              <w:t>and making a comment</w:t>
+            </w:r>
+          </w:p>
+        </w:tc>
+        <w:tc>
+          <w:tcPr>
+            <w:tcW w:w="1170" w:type="dxa"/>
+          </w:tcPr>
+          <w:p>
+            <w:r>
+              <w:t>Success</w:t>
+            </w:r>
+          </w:p>
+        </w:tc>
+        <w:tc>
+          <w:tcPr>
+            <w:tcW w:w="2521" w:type="dxa"/>
+          </w:tcPr>
+          <w:p/>
+        </w:tc>
+      </w:tr>
+      <w:tr>
+        <w:trPr>
+          <w:trHeight w:val="180"/>
+        </w:trPr>
+        <w:tc>
+          <w:tcPr>
+            <w:tcW w:w="461" w:type="dxa"/>
+          </w:tcPr>
+          <w:p>
+            <w:r>
+              <w:t>1</w:t>
+            </w:r>
+            <w:r>
+              <w:t>3</w:t>
+            </w:r>
+          </w:p>
+        </w:tc>
+        <w:tc>
+          <w:tcPr>
+            <w:tcW w:w="4774" w:type="dxa"/>
+          </w:tcPr>
+          <w:p>
+            <w:r>
+              <w:t>Viewing a post from another user and making a comment</w:t>
+            </w:r>
+          </w:p>
+        </w:tc>
+        <w:tc>
+          <w:tcPr>
+            <w:tcW w:w="1170" w:type="dxa"/>
+          </w:tcPr>
+          <w:p>
+            <w:r>
+              <w:t>Success</w:t>
+            </w:r>
+          </w:p>
+        </w:tc>
+        <w:tc>
+          <w:tcPr>
+            <w:tcW w:w="2521" w:type="dxa"/>
           </w:tcPr>
           <w:p/>
         </w:tc>

</xml_diff>

<commit_message>
Add unit test for input email address already registered
</commit_message>
<xml_diff>
--- a/technical-documents/Test Documentation.docx
+++ b/technical-documents/Test Documentation.docx
@@ -639,6 +639,52 @@
           </w:p>
         </w:tc>
       </w:tr>
+      <w:tr>
+        <w:trPr>
+          <w:trHeight w:val="180"/>
+        </w:trPr>
+        <w:tc>
+          <w:tcPr>
+            <w:tcW w:w="461" w:type="dxa"/>
+          </w:tcPr>
+          <w:p>
+            <w:r>
+              <w:t>11</w:t>
+            </w:r>
+          </w:p>
+        </w:tc>
+        <w:tc>
+          <w:tcPr>
+            <w:tcW w:w="3240" w:type="dxa"/>
+          </w:tcPr>
+          <w:p>
+            <w:r>
+              <w:t>Input email address has already been registered.</w:t>
+            </w:r>
+          </w:p>
+        </w:tc>
+        <w:tc>
+          <w:tcPr>
+            <w:tcW w:w="2683" w:type="dxa"/>
+          </w:tcPr>
+          <w:p>
+            <w:r>
+              <w:softHyphen/>
+              <w:t>Registration validation should fail.</w:t>
+            </w:r>
+          </w:p>
+        </w:tc>
+        <w:tc>
+          <w:tcPr>
+            <w:tcW w:w="2632" w:type="dxa"/>
+          </w:tcPr>
+          <w:p>
+            <w:r>
+              <w:t>Registration validation fails.</w:t>
+            </w:r>
+          </w:p>
+        </w:tc>
+      </w:tr>
     </w:tbl>
     <w:p/>
     <w:p>
@@ -1169,6 +1215,7 @@
           </w:tcPr>
           <w:p>
             <w:r>
+              <w:lastRenderedPageBreak/>
               <w:t>2</w:t>
             </w:r>
           </w:p>
@@ -1210,7 +1257,6 @@
           </w:tcPr>
           <w:p>
             <w:r>
-              <w:lastRenderedPageBreak/>
               <w:t>3</w:t>
             </w:r>
           </w:p>

</xml_diff>

<commit_message>
Add integration test for mobile devices
</commit_message>
<xml_diff>
--- a/technical-documents/Test Documentation.docx
+++ b/technical-documents/Test Documentation.docx
@@ -1729,6 +1729,47 @@
           <w:p>
             <w:r>
               <w:t>Viewing a post from another user and making a comment</w:t>
+            </w:r>
+          </w:p>
+        </w:tc>
+        <w:tc>
+          <w:tcPr>
+            <w:tcW w:w="1170" w:type="dxa"/>
+          </w:tcPr>
+          <w:p>
+            <w:r>
+              <w:t>Success</w:t>
+            </w:r>
+          </w:p>
+        </w:tc>
+        <w:tc>
+          <w:tcPr>
+            <w:tcW w:w="2521" w:type="dxa"/>
+          </w:tcPr>
+          <w:p/>
+        </w:tc>
+      </w:tr>
+      <w:tr>
+        <w:trPr>
+          <w:trHeight w:val="180"/>
+        </w:trPr>
+        <w:tc>
+          <w:tcPr>
+            <w:tcW w:w="461" w:type="dxa"/>
+          </w:tcPr>
+          <w:p>
+            <w:r>
+              <w:t>14</w:t>
+            </w:r>
+          </w:p>
+        </w:tc>
+        <w:tc>
+          <w:tcPr>
+            <w:tcW w:w="4774" w:type="dxa"/>
+          </w:tcPr>
+          <w:p>
+            <w:r>
+              <w:t>Using the student network on a mobile device</w:t>
             </w:r>
           </w:p>
         </w:tc>

</xml_diff>

<commit_message>
Add more unit tests
</commit_message>
<xml_diff>
--- a/technical-documents/Test Documentation.docx
+++ b/technical-documents/Test Documentation.docx
@@ -685,6 +685,160 @@
           </w:p>
         </w:tc>
       </w:tr>
+      <w:tr>
+        <w:trPr>
+          <w:trHeight w:val="180"/>
+        </w:trPr>
+        <w:tc>
+          <w:tcPr>
+            <w:tcW w:w="461" w:type="dxa"/>
+          </w:tcPr>
+          <w:p>
+            <w:pPr>
+              <w:rPr>
+                <w:highlight w:val="cyan"/>
+              </w:rPr>
+            </w:pPr>
+            <w:r>
+              <w:rPr>
+                <w:highlight w:val="cyan"/>
+              </w:rPr>
+              <w:t>12</w:t>
+            </w:r>
+          </w:p>
+        </w:tc>
+        <w:tc>
+          <w:tcPr>
+            <w:tcW w:w="3240" w:type="dxa"/>
+          </w:tcPr>
+          <w:p>
+            <w:pPr>
+              <w:rPr>
+                <w:highlight w:val="cyan"/>
+              </w:rPr>
+            </w:pPr>
+            <w:r>
+              <w:rPr>
+                <w:highlight w:val="cyan"/>
+              </w:rPr>
+              <w:t>Login page loads correctly when viewing</w:t>
+            </w:r>
+          </w:p>
+        </w:tc>
+        <w:tc>
+          <w:tcPr>
+            <w:tcW w:w="2683" w:type="dxa"/>
+          </w:tcPr>
+          <w:p>
+            <w:pPr>
+              <w:rPr>
+                <w:highlight w:val="cyan"/>
+              </w:rPr>
+            </w:pPr>
+            <w:r>
+              <w:rPr>
+                <w:highlight w:val="cyan"/>
+              </w:rPr>
+              <w:t>App response should be 200.</w:t>
+            </w:r>
+          </w:p>
+        </w:tc>
+        <w:tc>
+          <w:tcPr>
+            <w:tcW w:w="2632" w:type="dxa"/>
+          </w:tcPr>
+          <w:p>
+            <w:pPr>
+              <w:rPr>
+                <w:highlight w:val="cyan"/>
+              </w:rPr>
+            </w:pPr>
+            <w:r>
+              <w:rPr>
+                <w:highlight w:val="cyan"/>
+              </w:rPr>
+              <w:t>App response was 200.</w:t>
+            </w:r>
+          </w:p>
+        </w:tc>
+      </w:tr>
+      <w:tr>
+        <w:trPr>
+          <w:trHeight w:val="180"/>
+        </w:trPr>
+        <w:tc>
+          <w:tcPr>
+            <w:tcW w:w="461" w:type="dxa"/>
+          </w:tcPr>
+          <w:p>
+            <w:pPr>
+              <w:rPr>
+                <w:highlight w:val="cyan"/>
+              </w:rPr>
+            </w:pPr>
+            <w:r>
+              <w:rPr>
+                <w:highlight w:val="cyan"/>
+              </w:rPr>
+              <w:t>13</w:t>
+            </w:r>
+          </w:p>
+        </w:tc>
+        <w:tc>
+          <w:tcPr>
+            <w:tcW w:w="3240" w:type="dxa"/>
+          </w:tcPr>
+          <w:p>
+            <w:pPr>
+              <w:rPr>
+                <w:highlight w:val="cyan"/>
+              </w:rPr>
+            </w:pPr>
+            <w:r>
+              <w:rPr>
+                <w:highlight w:val="cyan"/>
+              </w:rPr>
+              <w:t>Registration page loads correctly when viewing</w:t>
+            </w:r>
+          </w:p>
+        </w:tc>
+        <w:tc>
+          <w:tcPr>
+            <w:tcW w:w="2683" w:type="dxa"/>
+          </w:tcPr>
+          <w:p>
+            <w:pPr>
+              <w:rPr>
+                <w:highlight w:val="cyan"/>
+              </w:rPr>
+            </w:pPr>
+            <w:r>
+              <w:rPr>
+                <w:highlight w:val="cyan"/>
+              </w:rPr>
+              <w:t>App response should be 200</w:t>
+            </w:r>
+          </w:p>
+        </w:tc>
+        <w:tc>
+          <w:tcPr>
+            <w:tcW w:w="2632" w:type="dxa"/>
+          </w:tcPr>
+          <w:p>
+            <w:pPr>
+              <w:rPr>
+                <w:highlight w:val="cyan"/>
+              </w:rPr>
+            </w:pPr>
+            <w:r>
+              <w:rPr>
+                <w:highlight w:val="cyan"/>
+              </w:rPr>
+              <w:t>App response should be 200</w:t>
+            </w:r>
+          </w:p>
+        </w:tc>
+      </w:tr>
     </w:tbl>
     <w:p/>
     <w:p>
@@ -1047,7 +1201,506 @@
           </w:p>
         </w:tc>
       </w:tr>
+      <w:tr>
+        <w:tc>
+          <w:tcPr>
+            <w:tcW w:w="461" w:type="dxa"/>
+          </w:tcPr>
+          <w:p>
+            <w:r>
+              <w:t>7</w:t>
+            </w:r>
+          </w:p>
+        </w:tc>
+        <w:tc>
+          <w:tcPr>
+            <w:tcW w:w="3240" w:type="dxa"/>
+          </w:tcPr>
+          <w:p>
+            <w:r>
+              <w:t>User accessing profile page without being logged in</w:t>
+            </w:r>
+          </w:p>
+        </w:tc>
+        <w:tc>
+          <w:tcPr>
+            <w:tcW w:w="2683" w:type="dxa"/>
+          </w:tcPr>
+          <w:p>
+            <w:r>
+              <w:t>Should get redirected to login page</w:t>
+            </w:r>
+          </w:p>
+        </w:tc>
+        <w:tc>
+          <w:tcPr>
+            <w:tcW w:w="2632" w:type="dxa"/>
+          </w:tcPr>
+          <w:p>
+            <w:r>
+              <w:t>Gets redirected to login page</w:t>
+            </w:r>
+          </w:p>
+        </w:tc>
+      </w:tr>
+      <w:tr>
+        <w:tc>
+          <w:tcPr>
+            <w:tcW w:w="461" w:type="dxa"/>
+          </w:tcPr>
+          <w:p>
+            <w:pPr>
+              <w:rPr>
+                <w:highlight w:val="cyan"/>
+              </w:rPr>
+            </w:pPr>
+            <w:r>
+              <w:rPr>
+                <w:highlight w:val="cyan"/>
+              </w:rPr>
+              <w:lastRenderedPageBreak/>
+              <w:t>8</w:t>
+            </w:r>
+          </w:p>
+        </w:tc>
+        <w:tc>
+          <w:tcPr>
+            <w:tcW w:w="3240" w:type="dxa"/>
+          </w:tcPr>
+          <w:p>
+            <w:pPr>
+              <w:rPr>
+                <w:highlight w:val="cyan"/>
+              </w:rPr>
+            </w:pPr>
+            <w:r>
+              <w:rPr>
+                <w:highlight w:val="cyan"/>
+              </w:rPr>
+              <w:t>User accessing their own profile page while logged in</w:t>
+            </w:r>
+          </w:p>
+        </w:tc>
+        <w:tc>
+          <w:tcPr>
+            <w:tcW w:w="2683" w:type="dxa"/>
+          </w:tcPr>
+          <w:p>
+            <w:pPr>
+              <w:rPr>
+                <w:highlight w:val="cyan"/>
+              </w:rPr>
+            </w:pPr>
+            <w:r>
+              <w:rPr>
+                <w:highlight w:val="cyan"/>
+              </w:rPr>
+              <w:t>Should return their profile page URL and response of 200</w:t>
+            </w:r>
+          </w:p>
+        </w:tc>
+        <w:tc>
+          <w:tcPr>
+            <w:tcW w:w="2632" w:type="dxa"/>
+          </w:tcPr>
+          <w:p>
+            <w:pPr>
+              <w:rPr>
+                <w:highlight w:val="cyan"/>
+              </w:rPr>
+            </w:pPr>
+            <w:r>
+              <w:rPr>
+                <w:highlight w:val="cyan"/>
+              </w:rPr>
+              <w:t>R</w:t>
+            </w:r>
+            <w:r>
+              <w:rPr>
+                <w:highlight w:val="cyan"/>
+              </w:rPr>
+              <w:t>eturn</w:t>
+            </w:r>
+            <w:r>
+              <w:rPr>
+                <w:highlight w:val="cyan"/>
+              </w:rPr>
+              <w:t>ed</w:t>
+            </w:r>
+            <w:r>
+              <w:rPr>
+                <w:highlight w:val="cyan"/>
+              </w:rPr>
+              <w:t xml:space="preserve"> their profile page URL and response of 200</w:t>
+            </w:r>
+          </w:p>
+        </w:tc>
+      </w:tr>
+      <w:tr>
+        <w:tc>
+          <w:tcPr>
+            <w:tcW w:w="461" w:type="dxa"/>
+          </w:tcPr>
+          <w:p/>
+        </w:tc>
+        <w:tc>
+          <w:tcPr>
+            <w:tcW w:w="3240" w:type="dxa"/>
+          </w:tcPr>
+          <w:p/>
+        </w:tc>
+        <w:tc>
+          <w:tcPr>
+            <w:tcW w:w="2683" w:type="dxa"/>
+          </w:tcPr>
+          <w:p/>
+        </w:tc>
+        <w:tc>
+          <w:tcPr>
+            <w:tcW w:w="2632" w:type="dxa"/>
+          </w:tcPr>
+          <w:p/>
+        </w:tc>
+      </w:tr>
     </w:tbl>
+    <w:p>
+      <w:pPr>
+        <w:pStyle w:val="Heading1"/>
+        <w:rPr>
+          <w:b w:val="0"/>
+          <w:bCs w:val="0"/>
+          <w:u w:val="single"/>
+        </w:rPr>
+      </w:pPr>
+      <w:r>
+        <w:rPr>
+          <w:b w:val="0"/>
+          <w:bCs w:val="0"/>
+          <w:u w:val="single"/>
+        </w:rPr>
+        <w:t>Auxiliary Functions</w:t>
+      </w:r>
+    </w:p>
+    <w:tbl>
+      <w:tblPr>
+        <w:tblStyle w:val="TableGrid"/>
+        <w:tblW w:w="0" w:type="auto"/>
+        <w:tblLook w:val="04A0" w:firstRow="1" w:lastRow="0" w:firstColumn="1" w:lastColumn="0" w:noHBand="0" w:noVBand="1"/>
+      </w:tblPr>
+      <w:tblGrid>
+        <w:gridCol w:w="421"/>
+        <w:gridCol w:w="3260"/>
+        <w:gridCol w:w="2551"/>
+        <w:gridCol w:w="2784"/>
+      </w:tblGrid>
+      <w:tr>
+        <w:tc>
+          <w:tcPr>
+            <w:tcW w:w="421" w:type="dxa"/>
+          </w:tcPr>
+          <w:p>
+            <w:r>
+              <w:rPr>
+                <w:b/>
+                <w:bCs/>
+              </w:rPr>
+              <w:t>#</w:t>
+            </w:r>
+          </w:p>
+        </w:tc>
+        <w:tc>
+          <w:tcPr>
+            <w:tcW w:w="3260" w:type="dxa"/>
+          </w:tcPr>
+          <w:p>
+            <w:r>
+              <w:rPr>
+                <w:b/>
+                <w:bCs/>
+              </w:rPr>
+              <w:t>Test Case</w:t>
+            </w:r>
+          </w:p>
+        </w:tc>
+        <w:tc>
+          <w:tcPr>
+            <w:tcW w:w="2551" w:type="dxa"/>
+          </w:tcPr>
+          <w:p>
+            <w:r>
+              <w:rPr>
+                <w:b/>
+                <w:bCs/>
+              </w:rPr>
+              <w:t>Expected Result</w:t>
+            </w:r>
+          </w:p>
+        </w:tc>
+        <w:tc>
+          <w:tcPr>
+            <w:tcW w:w="2784" w:type="dxa"/>
+          </w:tcPr>
+          <w:p>
+            <w:r>
+              <w:rPr>
+                <w:b/>
+                <w:bCs/>
+              </w:rPr>
+              <w:t>Actual Result</w:t>
+            </w:r>
+          </w:p>
+        </w:tc>
+      </w:tr>
+      <w:tr>
+        <w:tc>
+          <w:tcPr>
+            <w:tcW w:w="421" w:type="dxa"/>
+          </w:tcPr>
+          <w:p>
+            <w:pPr>
+              <w:rPr>
+                <w:highlight w:val="cyan"/>
+              </w:rPr>
+            </w:pPr>
+            <w:r>
+              <w:rPr>
+                <w:highlight w:val="cyan"/>
+              </w:rPr>
+              <w:t>1</w:t>
+            </w:r>
+          </w:p>
+        </w:tc>
+        <w:tc>
+          <w:tcPr>
+            <w:tcW w:w="3260" w:type="dxa"/>
+          </w:tcPr>
+          <w:p>
+            <w:pPr>
+              <w:rPr>
+                <w:highlight w:val="cyan"/>
+              </w:rPr>
+            </w:pPr>
+            <w:r>
+              <w:rPr>
+                <w:highlight w:val="cyan"/>
+              </w:rPr>
+              <w:t>Correct image file type is trying to be stored</w:t>
+            </w:r>
+          </w:p>
+        </w:tc>
+        <w:tc>
+          <w:tcPr>
+            <w:tcW w:w="2551" w:type="dxa"/>
+          </w:tcPr>
+          <w:p>
+            <w:pPr>
+              <w:rPr>
+                <w:highlight w:val="cyan"/>
+              </w:rPr>
+            </w:pPr>
+            <w:r>
+              <w:rPr>
+                <w:highlight w:val="cyan"/>
+              </w:rPr>
+              <w:t>Function “</w:t>
+            </w:r>
+            <w:proofErr w:type="spellStart"/>
+            <w:r>
+              <w:rPr>
+                <w:highlight w:val="cyan"/>
+              </w:rPr>
+              <w:t>allowed_file</w:t>
+            </w:r>
+            <w:proofErr w:type="spellEnd"/>
+            <w:r>
+              <w:rPr>
+                <w:highlight w:val="cyan"/>
+              </w:rPr>
+              <w:t>” returns “True”</w:t>
+            </w:r>
+          </w:p>
+        </w:tc>
+        <w:tc>
+          <w:tcPr>
+            <w:tcW w:w="2784" w:type="dxa"/>
+          </w:tcPr>
+          <w:p>
+            <w:pPr>
+              <w:rPr>
+                <w:highlight w:val="cyan"/>
+              </w:rPr>
+            </w:pPr>
+            <w:r>
+              <w:rPr>
+                <w:highlight w:val="cyan"/>
+              </w:rPr>
+              <w:t>Function “</w:t>
+            </w:r>
+            <w:proofErr w:type="spellStart"/>
+            <w:r>
+              <w:rPr>
+                <w:highlight w:val="cyan"/>
+              </w:rPr>
+              <w:t>allowed_file</w:t>
+            </w:r>
+            <w:proofErr w:type="spellEnd"/>
+            <w:r>
+              <w:rPr>
+                <w:highlight w:val="cyan"/>
+              </w:rPr>
+              <w:t>” return</w:t>
+            </w:r>
+            <w:r>
+              <w:rPr>
+                <w:highlight w:val="cyan"/>
+              </w:rPr>
+              <w:t>ed</w:t>
+            </w:r>
+            <w:r>
+              <w:rPr>
+                <w:highlight w:val="cyan"/>
+              </w:rPr>
+              <w:t xml:space="preserve"> “True”</w:t>
+            </w:r>
+          </w:p>
+        </w:tc>
+      </w:tr>
+      <w:tr>
+        <w:tc>
+          <w:tcPr>
+            <w:tcW w:w="421" w:type="dxa"/>
+          </w:tcPr>
+          <w:p>
+            <w:pPr>
+              <w:rPr>
+                <w:highlight w:val="cyan"/>
+              </w:rPr>
+            </w:pPr>
+            <w:r>
+              <w:rPr>
+                <w:highlight w:val="cyan"/>
+              </w:rPr>
+              <w:t>2</w:t>
+            </w:r>
+          </w:p>
+        </w:tc>
+        <w:tc>
+          <w:tcPr>
+            <w:tcW w:w="3260" w:type="dxa"/>
+          </w:tcPr>
+          <w:p>
+            <w:pPr>
+              <w:rPr>
+                <w:highlight w:val="cyan"/>
+              </w:rPr>
+            </w:pPr>
+            <w:r>
+              <w:rPr>
+                <w:highlight w:val="cyan"/>
+              </w:rPr>
+              <w:t>Inc</w:t>
+            </w:r>
+            <w:r>
+              <w:rPr>
+                <w:highlight w:val="cyan"/>
+              </w:rPr>
+              <w:t>orrect image file type is trying to be stored</w:t>
+            </w:r>
+          </w:p>
+        </w:tc>
+        <w:tc>
+          <w:tcPr>
+            <w:tcW w:w="2551" w:type="dxa"/>
+          </w:tcPr>
+          <w:p>
+            <w:pPr>
+              <w:rPr>
+                <w:highlight w:val="cyan"/>
+              </w:rPr>
+            </w:pPr>
+            <w:r>
+              <w:rPr>
+                <w:highlight w:val="cyan"/>
+              </w:rPr>
+              <w:t>Function “</w:t>
+            </w:r>
+            <w:proofErr w:type="spellStart"/>
+            <w:r>
+              <w:rPr>
+                <w:highlight w:val="cyan"/>
+              </w:rPr>
+              <w:t>allowed_file</w:t>
+            </w:r>
+            <w:proofErr w:type="spellEnd"/>
+            <w:r>
+              <w:rPr>
+                <w:highlight w:val="cyan"/>
+              </w:rPr>
+              <w:t>” returns “</w:t>
+            </w:r>
+            <w:r>
+              <w:rPr>
+                <w:highlight w:val="cyan"/>
+              </w:rPr>
+              <w:t>False</w:t>
+            </w:r>
+            <w:r>
+              <w:rPr>
+                <w:highlight w:val="cyan"/>
+              </w:rPr>
+              <w:t>”</w:t>
+            </w:r>
+          </w:p>
+        </w:tc>
+        <w:tc>
+          <w:tcPr>
+            <w:tcW w:w="2784" w:type="dxa"/>
+          </w:tcPr>
+          <w:p>
+            <w:pPr>
+              <w:rPr>
+                <w:highlight w:val="cyan"/>
+              </w:rPr>
+            </w:pPr>
+            <w:r>
+              <w:rPr>
+                <w:highlight w:val="cyan"/>
+              </w:rPr>
+              <w:t>Function “</w:t>
+            </w:r>
+            <w:proofErr w:type="spellStart"/>
+            <w:r>
+              <w:rPr>
+                <w:highlight w:val="cyan"/>
+              </w:rPr>
+              <w:t>allowed_file</w:t>
+            </w:r>
+            <w:proofErr w:type="spellEnd"/>
+            <w:r>
+              <w:rPr>
+                <w:highlight w:val="cyan"/>
+              </w:rPr>
+              <w:t>” returned “</w:t>
+            </w:r>
+            <w:proofErr w:type="spellStart"/>
+            <w:r>
+              <w:rPr>
+                <w:highlight w:val="cyan"/>
+              </w:rPr>
+              <w:t>Flase</w:t>
+            </w:r>
+            <w:proofErr w:type="spellEnd"/>
+            <w:r>
+              <w:rPr>
+                <w:highlight w:val="cyan"/>
+              </w:rPr>
+              <w:t>”</w:t>
+            </w:r>
+          </w:p>
+        </w:tc>
+      </w:tr>
+    </w:tbl>
+    <w:p/>
     <w:p>
       <w:pPr>
         <w:pStyle w:val="Heading1"/>
@@ -1215,7 +1868,6 @@
           </w:tcPr>
           <w:p>
             <w:r>
-              <w:lastRenderedPageBreak/>
               <w:t>2</w:t>
             </w:r>
           </w:p>

</xml_diff>

<commit_message>
update integration tests with achievements
</commit_message>
<xml_diff>
--- a/technical-documents/Test Documentation.docx
+++ b/technical-documents/Test Documentation.docx
@@ -1313,25 +1313,7 @@
               <w:rPr>
                 <w:highlight w:val="cyan"/>
               </w:rPr>
-              <w:t>R</w:t>
-            </w:r>
-            <w:r>
-              <w:rPr>
-                <w:highlight w:val="cyan"/>
-              </w:rPr>
-              <w:t>eturn</w:t>
-            </w:r>
-            <w:r>
-              <w:rPr>
-                <w:highlight w:val="cyan"/>
-              </w:rPr>
-              <w:t>ed</w:t>
-            </w:r>
-            <w:r>
-              <w:rPr>
-                <w:highlight w:val="cyan"/>
-              </w:rPr>
-              <w:t xml:space="preserve"> their profile page URL and response of 200</w:t>
+              <w:t>Returned their profile page URL and response of 200</w:t>
             </w:r>
           </w:p>
         </w:tc>
@@ -1548,19 +1530,7 @@
               <w:rPr>
                 <w:highlight w:val="cyan"/>
               </w:rPr>
-              <w:t>” return</w:t>
-            </w:r>
-            <w:r>
-              <w:rPr>
-                <w:highlight w:val="cyan"/>
-              </w:rPr>
-              <w:t>ed</w:t>
-            </w:r>
-            <w:r>
-              <w:rPr>
-                <w:highlight w:val="cyan"/>
-              </w:rPr>
-              <w:t xml:space="preserve"> “True”</w:t>
+              <w:t>” returned “True”</w:t>
             </w:r>
           </w:p>
         </w:tc>
@@ -1598,13 +1568,7 @@
               <w:rPr>
                 <w:highlight w:val="cyan"/>
               </w:rPr>
-              <w:t>Inc</w:t>
-            </w:r>
-            <w:r>
-              <w:rPr>
-                <w:highlight w:val="cyan"/>
-              </w:rPr>
-              <w:t>orrect image file type is trying to be stored</w:t>
+              <w:t>Incorrect image file type is trying to be stored</w:t>
             </w:r>
           </w:p>
         </w:tc>
@@ -1636,19 +1600,7 @@
               <w:rPr>
                 <w:highlight w:val="cyan"/>
               </w:rPr>
-              <w:t>” returns “</w:t>
-            </w:r>
-            <w:r>
-              <w:rPr>
-                <w:highlight w:val="cyan"/>
-              </w:rPr>
-              <w:t>False</w:t>
-            </w:r>
-            <w:r>
-              <w:rPr>
-                <w:highlight w:val="cyan"/>
-              </w:rPr>
-              <w:t>”</w:t>
+              <w:t>” returns “False”</w:t>
             </w:r>
           </w:p>
         </w:tc>
@@ -1728,9 +1680,9 @@
       </w:tblPr>
       <w:tblGrid>
         <w:gridCol w:w="461"/>
-        <w:gridCol w:w="4774"/>
+        <w:gridCol w:w="3496"/>
         <w:gridCol w:w="1170"/>
-        <w:gridCol w:w="2521"/>
+        <w:gridCol w:w="3799"/>
       </w:tblGrid>
       <w:tr>
         <w:tc>
@@ -1755,7 +1707,7 @@
         </w:tc>
         <w:tc>
           <w:tcPr>
-            <w:tcW w:w="4774" w:type="dxa"/>
+            <w:tcW w:w="3496" w:type="dxa"/>
           </w:tcPr>
           <w:p>
             <w:pPr>
@@ -1795,7 +1747,7 @@
         </w:tc>
         <w:tc>
           <w:tcPr>
-            <w:tcW w:w="2521" w:type="dxa"/>
+            <w:tcW w:w="3799" w:type="dxa"/>
           </w:tcPr>
           <w:p>
             <w:pPr>
@@ -1827,7 +1779,7 @@
         </w:tc>
         <w:tc>
           <w:tcPr>
-            <w:tcW w:w="4774" w:type="dxa"/>
+            <w:tcW w:w="3496" w:type="dxa"/>
           </w:tcPr>
           <w:p>
             <w:r>
@@ -1853,7 +1805,7 @@
         </w:tc>
         <w:tc>
           <w:tcPr>
-            <w:tcW w:w="2521" w:type="dxa"/>
+            <w:tcW w:w="3799" w:type="dxa"/>
           </w:tcPr>
           <w:p/>
         </w:tc>
@@ -1874,7 +1826,7 @@
         </w:tc>
         <w:tc>
           <w:tcPr>
-            <w:tcW w:w="4774" w:type="dxa"/>
+            <w:tcW w:w="3496" w:type="dxa"/>
           </w:tcPr>
           <w:p>
             <w:r>
@@ -1894,7 +1846,7 @@
         </w:tc>
         <w:tc>
           <w:tcPr>
-            <w:tcW w:w="2521" w:type="dxa"/>
+            <w:tcW w:w="3799" w:type="dxa"/>
           </w:tcPr>
           <w:p/>
         </w:tc>
@@ -1915,7 +1867,7 @@
         </w:tc>
         <w:tc>
           <w:tcPr>
-            <w:tcW w:w="4774" w:type="dxa"/>
+            <w:tcW w:w="3496" w:type="dxa"/>
           </w:tcPr>
           <w:p>
             <w:r>
@@ -1938,7 +1890,7 @@
         </w:tc>
         <w:tc>
           <w:tcPr>
-            <w:tcW w:w="2521" w:type="dxa"/>
+            <w:tcW w:w="3799" w:type="dxa"/>
           </w:tcPr>
           <w:p/>
         </w:tc>
@@ -1959,7 +1911,7 @@
         </w:tc>
         <w:tc>
           <w:tcPr>
-            <w:tcW w:w="4774" w:type="dxa"/>
+            <w:tcW w:w="3496" w:type="dxa"/>
           </w:tcPr>
           <w:p>
             <w:r>
@@ -1982,7 +1934,7 @@
         </w:tc>
         <w:tc>
           <w:tcPr>
-            <w:tcW w:w="2521" w:type="dxa"/>
+            <w:tcW w:w="3799" w:type="dxa"/>
           </w:tcPr>
           <w:p/>
         </w:tc>
@@ -2003,7 +1955,7 @@
         </w:tc>
         <w:tc>
           <w:tcPr>
-            <w:tcW w:w="4774" w:type="dxa"/>
+            <w:tcW w:w="3496" w:type="dxa"/>
           </w:tcPr>
           <w:p>
             <w:r>
@@ -2023,7 +1975,7 @@
         </w:tc>
         <w:tc>
           <w:tcPr>
-            <w:tcW w:w="2521" w:type="dxa"/>
+            <w:tcW w:w="3799" w:type="dxa"/>
           </w:tcPr>
           <w:p/>
         </w:tc>
@@ -2044,7 +1996,7 @@
         </w:tc>
         <w:tc>
           <w:tcPr>
-            <w:tcW w:w="4774" w:type="dxa"/>
+            <w:tcW w:w="3496" w:type="dxa"/>
           </w:tcPr>
           <w:p>
             <w:r>
@@ -2064,7 +2016,7 @@
         </w:tc>
         <w:tc>
           <w:tcPr>
-            <w:tcW w:w="2521" w:type="dxa"/>
+            <w:tcW w:w="3799" w:type="dxa"/>
           </w:tcPr>
           <w:p/>
         </w:tc>
@@ -2085,7 +2037,7 @@
         </w:tc>
         <w:tc>
           <w:tcPr>
-            <w:tcW w:w="4774" w:type="dxa"/>
+            <w:tcW w:w="3496" w:type="dxa"/>
           </w:tcPr>
           <w:p>
             <w:r>
@@ -2114,7 +2066,7 @@
         </w:tc>
         <w:tc>
           <w:tcPr>
-            <w:tcW w:w="2521" w:type="dxa"/>
+            <w:tcW w:w="3799" w:type="dxa"/>
           </w:tcPr>
           <w:p/>
         </w:tc>
@@ -2135,7 +2087,7 @@
         </w:tc>
         <w:tc>
           <w:tcPr>
-            <w:tcW w:w="4774" w:type="dxa"/>
+            <w:tcW w:w="3496" w:type="dxa"/>
           </w:tcPr>
           <w:p>
             <w:r>
@@ -2173,7 +2125,7 @@
         </w:tc>
         <w:tc>
           <w:tcPr>
-            <w:tcW w:w="2521" w:type="dxa"/>
+            <w:tcW w:w="3799" w:type="dxa"/>
           </w:tcPr>
           <w:p/>
         </w:tc>
@@ -2194,7 +2146,7 @@
         </w:tc>
         <w:tc>
           <w:tcPr>
-            <w:tcW w:w="4774" w:type="dxa"/>
+            <w:tcW w:w="3496" w:type="dxa"/>
           </w:tcPr>
           <w:p>
             <w:r>
@@ -2214,7 +2166,7 @@
         </w:tc>
         <w:tc>
           <w:tcPr>
-            <w:tcW w:w="2521" w:type="dxa"/>
+            <w:tcW w:w="3799" w:type="dxa"/>
           </w:tcPr>
           <w:p/>
         </w:tc>
@@ -2235,7 +2187,7 @@
         </w:tc>
         <w:tc>
           <w:tcPr>
-            <w:tcW w:w="4774" w:type="dxa"/>
+            <w:tcW w:w="3496" w:type="dxa"/>
           </w:tcPr>
           <w:p>
             <w:r>
@@ -2261,7 +2213,7 @@
         </w:tc>
         <w:tc>
           <w:tcPr>
-            <w:tcW w:w="2521" w:type="dxa"/>
+            <w:tcW w:w="3799" w:type="dxa"/>
           </w:tcPr>
           <w:p/>
         </w:tc>
@@ -2282,7 +2234,7 @@
         </w:tc>
         <w:tc>
           <w:tcPr>
-            <w:tcW w:w="4774" w:type="dxa"/>
+            <w:tcW w:w="3496" w:type="dxa"/>
           </w:tcPr>
           <w:p>
             <w:r>
@@ -2302,7 +2254,7 @@
         </w:tc>
         <w:tc>
           <w:tcPr>
-            <w:tcW w:w="2521" w:type="dxa"/>
+            <w:tcW w:w="3799" w:type="dxa"/>
           </w:tcPr>
           <w:p/>
         </w:tc>
@@ -2326,7 +2278,7 @@
         </w:tc>
         <w:tc>
           <w:tcPr>
-            <w:tcW w:w="4774" w:type="dxa"/>
+            <w:tcW w:w="3496" w:type="dxa"/>
           </w:tcPr>
           <w:p>
             <w:r>
@@ -2352,7 +2304,7 @@
         </w:tc>
         <w:tc>
           <w:tcPr>
-            <w:tcW w:w="2521" w:type="dxa"/>
+            <w:tcW w:w="3799" w:type="dxa"/>
           </w:tcPr>
           <w:p/>
         </w:tc>
@@ -2376,7 +2328,7 @@
         </w:tc>
         <w:tc>
           <w:tcPr>
-            <w:tcW w:w="4774" w:type="dxa"/>
+            <w:tcW w:w="3496" w:type="dxa"/>
           </w:tcPr>
           <w:p>
             <w:r>
@@ -2396,7 +2348,7 @@
         </w:tc>
         <w:tc>
           <w:tcPr>
-            <w:tcW w:w="2521" w:type="dxa"/>
+            <w:tcW w:w="3799" w:type="dxa"/>
           </w:tcPr>
           <w:p/>
         </w:tc>
@@ -2417,7 +2369,7 @@
         </w:tc>
         <w:tc>
           <w:tcPr>
-            <w:tcW w:w="4774" w:type="dxa"/>
+            <w:tcW w:w="3496" w:type="dxa"/>
           </w:tcPr>
           <w:p>
             <w:r>
@@ -2437,7 +2389,619 @@
         </w:tc>
         <w:tc>
           <w:tcPr>
-            <w:tcW w:w="2521" w:type="dxa"/>
+            <w:tcW w:w="3799" w:type="dxa"/>
+          </w:tcPr>
+          <w:p/>
+        </w:tc>
+      </w:tr>
+      <w:tr>
+        <w:trPr>
+          <w:trHeight w:val="180"/>
+        </w:trPr>
+        <w:tc>
+          <w:tcPr>
+            <w:tcW w:w="461" w:type="dxa"/>
+          </w:tcPr>
+          <w:p/>
+        </w:tc>
+        <w:tc>
+          <w:tcPr>
+            <w:tcW w:w="3496" w:type="dxa"/>
+          </w:tcPr>
+          <w:p/>
+        </w:tc>
+        <w:tc>
+          <w:tcPr>
+            <w:tcW w:w="1170" w:type="dxa"/>
+          </w:tcPr>
+          <w:p/>
+        </w:tc>
+        <w:tc>
+          <w:tcPr>
+            <w:tcW w:w="3799" w:type="dxa"/>
+          </w:tcPr>
+          <w:p/>
+        </w:tc>
+      </w:tr>
+      <w:tr>
+        <w:trPr>
+          <w:trHeight w:val="180"/>
+        </w:trPr>
+        <w:tc>
+          <w:tcPr>
+            <w:tcW w:w="461" w:type="dxa"/>
+          </w:tcPr>
+          <w:p>
+            <w:r>
+              <w:t>15</w:t>
+            </w:r>
+          </w:p>
+        </w:tc>
+        <w:tc>
+          <w:tcPr>
+            <w:tcW w:w="3496" w:type="dxa"/>
+          </w:tcPr>
+          <w:p>
+            <w:r>
+              <w:t>Viewing your profile earns achievement ID 1</w:t>
+            </w:r>
+          </w:p>
+        </w:tc>
+        <w:tc>
+          <w:tcPr>
+            <w:tcW w:w="1170" w:type="dxa"/>
+          </w:tcPr>
+          <w:p>
+            <w:r>
+              <w:t>Success</w:t>
+            </w:r>
+          </w:p>
+        </w:tc>
+        <w:tc>
+          <w:tcPr>
+            <w:tcW w:w="3799" w:type="dxa"/>
+          </w:tcPr>
+          <w:p>
+            <w:r>
+              <w:t xml:space="preserve">The username and achievement ID were added to the </w:t>
+            </w:r>
+            <w:proofErr w:type="spellStart"/>
+            <w:r>
+              <w:t>CompleteAchievements</w:t>
+            </w:r>
+            <w:proofErr w:type="spellEnd"/>
+            <w:r>
+              <w:t xml:space="preserve"> table and 25xp was added for the user in the </w:t>
+            </w:r>
+            <w:proofErr w:type="spellStart"/>
+            <w:r>
+              <w:t>UserLevel</w:t>
+            </w:r>
+            <w:proofErr w:type="spellEnd"/>
+            <w:r>
+              <w:t xml:space="preserve"> table, as expected. Nothing was awarded on subsequent profile views.</w:t>
+            </w:r>
+          </w:p>
+          <w:p>
+            <w:r>
+              <w:lastRenderedPageBreak/>
+              <w:t>Achievement ID reference table can be found as ‘Achievements_table_reference.csv’.</w:t>
+            </w:r>
+          </w:p>
+        </w:tc>
+      </w:tr>
+      <w:tr>
+        <w:trPr>
+          <w:trHeight w:val="180"/>
+        </w:trPr>
+        <w:tc>
+          <w:tcPr>
+            <w:tcW w:w="461" w:type="dxa"/>
+          </w:tcPr>
+          <w:p>
+            <w:r>
+              <w:lastRenderedPageBreak/>
+              <w:t>16</w:t>
+            </w:r>
+          </w:p>
+        </w:tc>
+        <w:tc>
+          <w:tcPr>
+            <w:tcW w:w="3496" w:type="dxa"/>
+          </w:tcPr>
+          <w:p>
+            <w:r>
+              <w:t>Adding a connection for the first time completes achievement ID 4 for user and the user you are connecting to if necessary</w:t>
+            </w:r>
+          </w:p>
+        </w:tc>
+        <w:tc>
+          <w:tcPr>
+            <w:tcW w:w="1170" w:type="dxa"/>
+          </w:tcPr>
+          <w:p>
+            <w:r>
+              <w:t>Success</w:t>
+            </w:r>
+          </w:p>
+        </w:tc>
+        <w:tc>
+          <w:tcPr>
+            <w:tcW w:w="3799" w:type="dxa"/>
+          </w:tcPr>
+          <w:p>
+            <w:r>
+              <w:t xml:space="preserve">Since neither the connection invitee nor recipient had the achievement, both received it in the database as well as the relevant </w:t>
+            </w:r>
+            <w:proofErr w:type="spellStart"/>
+            <w:r>
+              <w:t>xp</w:t>
+            </w:r>
+            <w:proofErr w:type="spellEnd"/>
+            <w:r>
+              <w:t>.</w:t>
+            </w:r>
+          </w:p>
+        </w:tc>
+      </w:tr>
+      <w:tr>
+        <w:trPr>
+          <w:trHeight w:val="180"/>
+        </w:trPr>
+        <w:tc>
+          <w:tcPr>
+            <w:tcW w:w="461" w:type="dxa"/>
+          </w:tcPr>
+          <w:p>
+            <w:r>
+              <w:t>17</w:t>
+            </w:r>
+          </w:p>
+        </w:tc>
+        <w:tc>
+          <w:tcPr>
+            <w:tcW w:w="3496" w:type="dxa"/>
+          </w:tcPr>
+          <w:p>
+            <w:r>
+              <w:t>Adding a connection completes achievement ID 5 for user or the user you are connecting to if it is their 10</w:t>
+            </w:r>
+            <w:r>
+              <w:rPr>
+                <w:vertAlign w:val="superscript"/>
+              </w:rPr>
+              <w:t>th</w:t>
+            </w:r>
+            <w:r>
+              <w:t xml:space="preserve"> connection</w:t>
+            </w:r>
+          </w:p>
+        </w:tc>
+        <w:tc>
+          <w:tcPr>
+            <w:tcW w:w="1170" w:type="dxa"/>
+          </w:tcPr>
+          <w:p>
+            <w:r>
+              <w:t>Success</w:t>
+            </w:r>
+          </w:p>
+        </w:tc>
+        <w:tc>
+          <w:tcPr>
+            <w:tcW w:w="3799" w:type="dxa"/>
+          </w:tcPr>
+          <w:p>
+            <w:r>
+              <w:t>Tested with the requestee and the requester gaining their 10</w:t>
+            </w:r>
+            <w:r>
+              <w:rPr>
+                <w:vertAlign w:val="superscript"/>
+              </w:rPr>
+              <w:t>th</w:t>
+            </w:r>
+            <w:r>
+              <w:t xml:space="preserve"> connection separately and in the same request acceptance.</w:t>
+            </w:r>
+          </w:p>
+        </w:tc>
+      </w:tr>
+      <w:tr>
+        <w:trPr>
+          <w:trHeight w:val="180"/>
+        </w:trPr>
+        <w:tc>
+          <w:tcPr>
+            <w:tcW w:w="461" w:type="dxa"/>
+          </w:tcPr>
+          <w:p>
+            <w:r>
+              <w:t>18</w:t>
+            </w:r>
+          </w:p>
+        </w:tc>
+        <w:tc>
+          <w:tcPr>
+            <w:tcW w:w="3496" w:type="dxa"/>
+          </w:tcPr>
+          <w:p>
+            <w:r>
+              <w:t>Posting to the social feed for the first time completes achievement ID 7</w:t>
+            </w:r>
+          </w:p>
+        </w:tc>
+        <w:tc>
+          <w:tcPr>
+            <w:tcW w:w="1170" w:type="dxa"/>
+          </w:tcPr>
+          <w:p>
+            <w:r>
+              <w:t>Success</w:t>
+            </w:r>
+          </w:p>
+        </w:tc>
+        <w:tc>
+          <w:tcPr>
+            <w:tcW w:w="3799" w:type="dxa"/>
+          </w:tcPr>
+          <w:p>
+            <w:r>
+              <w:t>No achievement for a second post</w:t>
+            </w:r>
+          </w:p>
+        </w:tc>
+      </w:tr>
+      <w:tr>
+        <w:trPr>
+          <w:trHeight w:val="180"/>
+        </w:trPr>
+        <w:tc>
+          <w:tcPr>
+            <w:tcW w:w="461" w:type="dxa"/>
+          </w:tcPr>
+          <w:p>
+            <w:r>
+              <w:t>19</w:t>
+            </w:r>
+          </w:p>
+        </w:tc>
+        <w:tc>
+          <w:tcPr>
+            <w:tcW w:w="3496" w:type="dxa"/>
+          </w:tcPr>
+          <w:p>
+            <w:r>
+              <w:t>Posting to the social feed for the 20</w:t>
+            </w:r>
+            <w:r>
+              <w:rPr>
+                <w:vertAlign w:val="superscript"/>
+              </w:rPr>
+              <w:t>th</w:t>
+            </w:r>
+            <w:r>
+              <w:t xml:space="preserve"> time completes achievement ID 9</w:t>
+            </w:r>
+          </w:p>
+        </w:tc>
+        <w:tc>
+          <w:tcPr>
+            <w:tcW w:w="1170" w:type="dxa"/>
+          </w:tcPr>
+          <w:p>
+            <w:r>
+              <w:t>Success</w:t>
+            </w:r>
+          </w:p>
+        </w:tc>
+        <w:tc>
+          <w:tcPr>
+            <w:tcW w:w="3799" w:type="dxa"/>
+          </w:tcPr>
+          <w:p/>
+        </w:tc>
+      </w:tr>
+      <w:tr>
+        <w:trPr>
+          <w:trHeight w:val="180"/>
+        </w:trPr>
+        <w:tc>
+          <w:tcPr>
+            <w:tcW w:w="461" w:type="dxa"/>
+          </w:tcPr>
+          <w:p>
+            <w:r>
+              <w:t>20</w:t>
+            </w:r>
+          </w:p>
+        </w:tc>
+        <w:tc>
+          <w:tcPr>
+            <w:tcW w:w="3496" w:type="dxa"/>
+          </w:tcPr>
+          <w:p>
+            <w:r>
+              <w:t>Commenting on a post for the first time completes achievement ID 10</w:t>
+            </w:r>
+          </w:p>
+        </w:tc>
+        <w:tc>
+          <w:tcPr>
+            <w:tcW w:w="1170" w:type="dxa"/>
+          </w:tcPr>
+          <w:p>
+            <w:r>
+              <w:t>Success</w:t>
+            </w:r>
+          </w:p>
+        </w:tc>
+        <w:tc>
+          <w:tcPr>
+            <w:tcW w:w="3799" w:type="dxa"/>
+          </w:tcPr>
+          <w:p>
+            <w:r>
+              <w:t>No achievement for subsequent comments</w:t>
+            </w:r>
+          </w:p>
+        </w:tc>
+      </w:tr>
+      <w:tr>
+        <w:trPr>
+          <w:trHeight w:val="180"/>
+        </w:trPr>
+        <w:tc>
+          <w:tcPr>
+            <w:tcW w:w="461" w:type="dxa"/>
+          </w:tcPr>
+          <w:p>
+            <w:r>
+              <w:t>21</w:t>
+            </w:r>
+          </w:p>
+        </w:tc>
+        <w:tc>
+          <w:tcPr>
+            <w:tcW w:w="3496" w:type="dxa"/>
+          </w:tcPr>
+          <w:p>
+            <w:r>
+              <w:t>Adding a close connection for the first time completes achievement ID 12 for user</w:t>
+            </w:r>
+          </w:p>
+        </w:tc>
+        <w:tc>
+          <w:tcPr>
+            <w:tcW w:w="1170" w:type="dxa"/>
+          </w:tcPr>
+          <w:p>
+            <w:r>
+              <w:t>Success</w:t>
+            </w:r>
+          </w:p>
+        </w:tc>
+        <w:tc>
+          <w:tcPr>
+            <w:tcW w:w="3799" w:type="dxa"/>
+          </w:tcPr>
+          <w:p>
+            <w:r>
+              <w:t xml:space="preserve">Close friends </w:t>
+            </w:r>
+            <w:proofErr w:type="gramStart"/>
+            <w:r>
+              <w:t>is</w:t>
+            </w:r>
+            <w:proofErr w:type="gramEnd"/>
+            <w:r>
+              <w:t xml:space="preserve"> a one way system, user1 marks user2 as user1’s close friend only. Therefore, this achievement is not awarded to user 2 in this case </w:t>
+            </w:r>
+          </w:p>
+        </w:tc>
+      </w:tr>
+      <w:tr>
+        <w:trPr>
+          <w:trHeight w:val="180"/>
+        </w:trPr>
+        <w:tc>
+          <w:tcPr>
+            <w:tcW w:w="461" w:type="dxa"/>
+          </w:tcPr>
+          <w:p>
+            <w:r>
+              <w:t>22</w:t>
+            </w:r>
+          </w:p>
+        </w:tc>
+        <w:tc>
+          <w:tcPr>
+            <w:tcW w:w="3496" w:type="dxa"/>
+          </w:tcPr>
+          <w:p>
+            <w:r>
+              <w:t>Adding a connection with a mutual interest on their profile completes achievement ID 16 for user or the user you are connecting to if it is their first of such connections</w:t>
+            </w:r>
+          </w:p>
+        </w:tc>
+        <w:tc>
+          <w:tcPr>
+            <w:tcW w:w="1170" w:type="dxa"/>
+          </w:tcPr>
+          <w:p>
+            <w:r>
+              <w:t>Success</w:t>
+            </w:r>
+          </w:p>
+        </w:tc>
+        <w:tc>
+          <w:tcPr>
+            <w:tcW w:w="3799" w:type="dxa"/>
+          </w:tcPr>
+          <w:p>
+            <w:r>
+              <w:t>Both the connection requestee and the requester gained this achievement</w:t>
+            </w:r>
+          </w:p>
+        </w:tc>
+      </w:tr>
+      <w:tr>
+        <w:trPr>
+          <w:trHeight w:val="180"/>
+        </w:trPr>
+        <w:tc>
+          <w:tcPr>
+            <w:tcW w:w="461" w:type="dxa"/>
+          </w:tcPr>
+          <w:p>
+            <w:r>
+              <w:t>23</w:t>
+            </w:r>
+          </w:p>
+        </w:tc>
+        <w:tc>
+          <w:tcPr>
+            <w:tcW w:w="3496" w:type="dxa"/>
+          </w:tcPr>
+          <w:p>
+            <w:r>
+              <w:t>Opening a post and pressing like for the first time completes achievement ID 19 for user</w:t>
+            </w:r>
+          </w:p>
+        </w:tc>
+        <w:tc>
+          <w:tcPr>
+            <w:tcW w:w="1170" w:type="dxa"/>
+          </w:tcPr>
+          <w:p>
+            <w:r>
+              <w:t>Success</w:t>
+            </w:r>
+          </w:p>
+        </w:tc>
+        <w:tc>
+          <w:tcPr>
+            <w:tcW w:w="3799" w:type="dxa"/>
+          </w:tcPr>
+          <w:p>
+            <w:r>
+              <w:t xml:space="preserve">The user was also able to unlike the post; </w:t>
+            </w:r>
+            <w:proofErr w:type="gramStart"/>
+            <w:r>
+              <w:t>however</w:t>
+            </w:r>
+            <w:proofErr w:type="gramEnd"/>
+            <w:r>
+              <w:t xml:space="preserve"> this did not allow them to get the achievement again.</w:t>
+            </w:r>
+          </w:p>
+          <w:p>
+            <w:r>
+              <w:t>The user who posted the liked post is also checked foe needing achievement IDs 20 and 22 relating to receiving likes.</w:t>
+            </w:r>
+          </w:p>
+        </w:tc>
+      </w:tr>
+      <w:tr>
+        <w:trPr>
+          <w:trHeight w:val="180"/>
+        </w:trPr>
+        <w:tc>
+          <w:tcPr>
+            <w:tcW w:w="461" w:type="dxa"/>
+          </w:tcPr>
+          <w:p>
+            <w:r>
+              <w:t>24</w:t>
+            </w:r>
+          </w:p>
+        </w:tc>
+        <w:tc>
+          <w:tcPr>
+            <w:tcW w:w="3496" w:type="dxa"/>
+          </w:tcPr>
+          <w:p>
+            <w:r>
+              <w:t>Completing a quiz for the first time as well as with achieving a perfect score should award achievement IDs 27 and 28 to user</w:t>
+            </w:r>
+          </w:p>
+        </w:tc>
+        <w:tc>
+          <w:tcPr>
+            <w:tcW w:w="1170" w:type="dxa"/>
+          </w:tcPr>
+          <w:p>
+            <w:r>
+              <w:t>Success</w:t>
+            </w:r>
+          </w:p>
+        </w:tc>
+        <w:tc>
+          <w:tcPr>
+            <w:tcW w:w="3799" w:type="dxa"/>
+          </w:tcPr>
+          <w:p>
+            <w:r>
+              <w:t xml:space="preserve">On completing quiz, achievement ID 27 is awarded, and since the score is 100%, ID 28 is awarded also. Achievement ID 28 can also be attained on a later quiz attempt </w:t>
+            </w:r>
+          </w:p>
+        </w:tc>
+      </w:tr>
+      <w:tr>
+        <w:trPr>
+          <w:trHeight w:val="180"/>
+        </w:trPr>
+        <w:tc>
+          <w:tcPr>
+            <w:tcW w:w="461" w:type="dxa"/>
+          </w:tcPr>
+          <w:p/>
+        </w:tc>
+        <w:tc>
+          <w:tcPr>
+            <w:tcW w:w="3496" w:type="dxa"/>
+          </w:tcPr>
+          <w:p/>
+        </w:tc>
+        <w:tc>
+          <w:tcPr>
+            <w:tcW w:w="1170" w:type="dxa"/>
+          </w:tcPr>
+          <w:p/>
+        </w:tc>
+        <w:tc>
+          <w:tcPr>
+            <w:tcW w:w="3799" w:type="dxa"/>
+          </w:tcPr>
+          <w:p/>
+        </w:tc>
+      </w:tr>
+      <w:tr>
+        <w:trPr>
+          <w:trHeight w:val="180"/>
+        </w:trPr>
+        <w:tc>
+          <w:tcPr>
+            <w:tcW w:w="461" w:type="dxa"/>
+          </w:tcPr>
+          <w:p/>
+        </w:tc>
+        <w:tc>
+          <w:tcPr>
+            <w:tcW w:w="3496" w:type="dxa"/>
+          </w:tcPr>
+          <w:p/>
+        </w:tc>
+        <w:tc>
+          <w:tcPr>
+            <w:tcW w:w="1170" w:type="dxa"/>
+          </w:tcPr>
+          <w:p/>
+        </w:tc>
+        <w:tc>
+          <w:tcPr>
+            <w:tcW w:w="3799" w:type="dxa"/>
           </w:tcPr>
           <w:p/>
         </w:tc>

</xml_diff>

<commit_message>
Fix empty date header
</commit_message>
<xml_diff>
--- a/technical-documents/Test Documentation.docx
+++ b/technical-documents/Test Documentation.docx
@@ -1322,7 +1322,15 @@
           </w:tcPr>
           <w:p>
             <w:r>
-              <w:t>Function “allowed_file” returns “True”</w:t>
+              <w:t>Function “</w:t>
+            </w:r>
+            <w:proofErr w:type="spellStart"/>
+            <w:r>
+              <w:t>allowed_file</w:t>
+            </w:r>
+            <w:proofErr w:type="spellEnd"/>
+            <w:r>
+              <w:t>” returns “True”</w:t>
             </w:r>
           </w:p>
         </w:tc>
@@ -1332,7 +1340,15 @@
           </w:tcPr>
           <w:p>
             <w:r>
-              <w:t>Function “allowed_file” returned “True”</w:t>
+              <w:t>Function “</w:t>
+            </w:r>
+            <w:proofErr w:type="spellStart"/>
+            <w:r>
+              <w:t>allowed_file</w:t>
+            </w:r>
+            <w:proofErr w:type="spellEnd"/>
+            <w:r>
+              <w:t>” returned “True”</w:t>
             </w:r>
           </w:p>
         </w:tc>
@@ -1364,7 +1380,15 @@
           </w:tcPr>
           <w:p>
             <w:r>
-              <w:t>Function “allowed_file” returns “False”</w:t>
+              <w:t>Function “</w:t>
+            </w:r>
+            <w:proofErr w:type="spellStart"/>
+            <w:r>
+              <w:t>allowed_file</w:t>
+            </w:r>
+            <w:proofErr w:type="spellEnd"/>
+            <w:r>
+              <w:t>” returns “False”</w:t>
             </w:r>
           </w:p>
         </w:tc>
@@ -1374,7 +1398,23 @@
           </w:tcPr>
           <w:p>
             <w:r>
-              <w:t>Function “allowed_file” returned “Flase”</w:t>
+              <w:t>Function “</w:t>
+            </w:r>
+            <w:proofErr w:type="spellStart"/>
+            <w:r>
+              <w:t>allowed_file</w:t>
+            </w:r>
+            <w:proofErr w:type="spellEnd"/>
+            <w:r>
+              <w:t>” returned “</w:t>
+            </w:r>
+            <w:proofErr w:type="spellStart"/>
+            <w:r>
+              <w:t>Flase</w:t>
+            </w:r>
+            <w:proofErr w:type="spellEnd"/>
+            <w:r>
+              <w:t>”</w:t>
             </w:r>
           </w:p>
         </w:tc>
@@ -2130,25 +2170,63 @@
           <w:tcPr>
             <w:tcW w:w="461" w:type="dxa"/>
           </w:tcPr>
-          <w:p/>
+          <w:p>
+            <w:r>
+              <w:t>15</w:t>
+            </w:r>
+          </w:p>
         </w:tc>
         <w:tc>
           <w:tcPr>
             <w:tcW w:w="3496" w:type="dxa"/>
           </w:tcPr>
-          <w:p/>
+          <w:p>
+            <w:r>
+              <w:t>Viewing your profile earns achievement ID 1</w:t>
+            </w:r>
+          </w:p>
         </w:tc>
         <w:tc>
           <w:tcPr>
             <w:tcW w:w="1170" w:type="dxa"/>
           </w:tcPr>
-          <w:p/>
+          <w:p>
+            <w:r>
+              <w:t>Success</w:t>
+            </w:r>
+          </w:p>
         </w:tc>
         <w:tc>
           <w:tcPr>
             <w:tcW w:w="3799" w:type="dxa"/>
           </w:tcPr>
-          <w:p/>
+          <w:p>
+            <w:r>
+              <w:t xml:space="preserve">The username and achievement ID were added to the </w:t>
+            </w:r>
+            <w:proofErr w:type="spellStart"/>
+            <w:r>
+              <w:t>CompleteAchievements</w:t>
+            </w:r>
+            <w:proofErr w:type="spellEnd"/>
+            <w:r>
+              <w:t xml:space="preserve"> table and 25xp was added for the user in the </w:t>
+            </w:r>
+            <w:proofErr w:type="spellStart"/>
+            <w:r>
+              <w:t>UserLevel</w:t>
+            </w:r>
+            <w:proofErr w:type="spellEnd"/>
+            <w:r>
+              <w:t xml:space="preserve"> table, as expected. Nothing was awarded on subsequent profile views.</w:t>
+            </w:r>
+          </w:p>
+          <w:p>
+            <w:r>
+              <w:lastRenderedPageBreak/>
+              <w:t>Achievement ID reference table can be found as ‘Achievements_table_reference.csv’.</w:t>
+            </w:r>
+          </w:p>
         </w:tc>
       </w:tr>
       <w:tr>
@@ -2161,57 +2239,6 @@
           </w:tcPr>
           <w:p>
             <w:r>
-              <w:t>15</w:t>
-            </w:r>
-          </w:p>
-        </w:tc>
-        <w:tc>
-          <w:tcPr>
-            <w:tcW w:w="3496" w:type="dxa"/>
-          </w:tcPr>
-          <w:p>
-            <w:r>
-              <w:t>Viewing your profile earns achievement ID 1</w:t>
-            </w:r>
-          </w:p>
-        </w:tc>
-        <w:tc>
-          <w:tcPr>
-            <w:tcW w:w="1170" w:type="dxa"/>
-          </w:tcPr>
-          <w:p>
-            <w:r>
-              <w:t>Success</w:t>
-            </w:r>
-          </w:p>
-        </w:tc>
-        <w:tc>
-          <w:tcPr>
-            <w:tcW w:w="3799" w:type="dxa"/>
-          </w:tcPr>
-          <w:p>
-            <w:r>
-              <w:t>The username and achievement ID were added to the CompleteAchievements table and 25xp was added for the user in the UserLevel table, as expected. Nothing was awarded on subsequent profile views.</w:t>
-            </w:r>
-          </w:p>
-          <w:p>
-            <w:r>
-              <w:lastRenderedPageBreak/>
-              <w:t>Achievement ID reference table can be found as ‘Achievements_table_reference.csv’.</w:t>
-            </w:r>
-          </w:p>
-        </w:tc>
-      </w:tr>
-      <w:tr>
-        <w:trPr>
-          <w:trHeight w:val="180"/>
-        </w:trPr>
-        <w:tc>
-          <w:tcPr>
-            <w:tcW w:w="461" w:type="dxa"/>
-          </w:tcPr>
-          <w:p>
-            <w:r>
               <w:lastRenderedPageBreak/>
               <w:t>16</w:t>
             </w:r>
@@ -2243,7 +2270,15 @@
           </w:tcPr>
           <w:p>
             <w:r>
-              <w:t>Since neither the connection invitee nor recipient had the achievement, both received it in the database as well as the relevant xp.</w:t>
+              <w:t xml:space="preserve">Since neither the connection invitee nor recipient had the achievement, both received it in the database as well as the relevant </w:t>
+            </w:r>
+            <w:proofErr w:type="spellStart"/>
+            <w:r>
+              <w:t>xp</w:t>
+            </w:r>
+            <w:proofErr w:type="spellEnd"/>
+            <w:r>
+              <w:t>.</w:t>
             </w:r>
           </w:p>
         </w:tc>
@@ -2491,7 +2526,15 @@
           </w:tcPr>
           <w:p>
             <w:r>
-              <w:t xml:space="preserve">Close friends is a one way system, user1 marks user2 as user1’s close friend only. Therefore, this achievement is not awarded to user 2 in this case </w:t>
+              <w:t xml:space="preserve">Close friends </w:t>
+            </w:r>
+            <w:proofErr w:type="gramStart"/>
+            <w:r>
+              <w:t>is</w:t>
+            </w:r>
+            <w:proofErr w:type="gramEnd"/>
+            <w:r>
+              <w:t xml:space="preserve"> a one way system, user1 marks user2 as user1’s close friend only. Therefore, this achievement is not awarded to user 2 in this case </w:t>
             </w:r>
           </w:p>
         </w:tc>
@@ -2581,7 +2624,15 @@
           </w:tcPr>
           <w:p>
             <w:r>
-              <w:t>The user was also able to unlike the post; however this did not allow them to get the achievement again.</w:t>
+              <w:t xml:space="preserve">The user was also able to unlike the post; </w:t>
+            </w:r>
+            <w:proofErr w:type="gramStart"/>
+            <w:r>
+              <w:t>however</w:t>
+            </w:r>
+            <w:proofErr w:type="gramEnd"/>
+            <w:r>
+              <w:t xml:space="preserve"> this did not allow them to get the achievement again.</w:t>
             </w:r>
           </w:p>
           <w:p>
@@ -2634,64 +2685,6 @@
               <w:t xml:space="preserve">On completing quiz, achievement ID 27 is awarded, and since the score is 100%, ID 28 is awarded also. Achievement ID 28 can also be attained on a later quiz attempt </w:t>
             </w:r>
           </w:p>
-        </w:tc>
-      </w:tr>
-      <w:tr>
-        <w:trPr>
-          <w:trHeight w:val="180"/>
-        </w:trPr>
-        <w:tc>
-          <w:tcPr>
-            <w:tcW w:w="461" w:type="dxa"/>
-          </w:tcPr>
-          <w:p/>
-        </w:tc>
-        <w:tc>
-          <w:tcPr>
-            <w:tcW w:w="3496" w:type="dxa"/>
-          </w:tcPr>
-          <w:p/>
-        </w:tc>
-        <w:tc>
-          <w:tcPr>
-            <w:tcW w:w="1170" w:type="dxa"/>
-          </w:tcPr>
-          <w:p/>
-        </w:tc>
-        <w:tc>
-          <w:tcPr>
-            <w:tcW w:w="3799" w:type="dxa"/>
-          </w:tcPr>
-          <w:p/>
-        </w:tc>
-      </w:tr>
-      <w:tr>
-        <w:trPr>
-          <w:trHeight w:val="180"/>
-        </w:trPr>
-        <w:tc>
-          <w:tcPr>
-            <w:tcW w:w="461" w:type="dxa"/>
-          </w:tcPr>
-          <w:p/>
-        </w:tc>
-        <w:tc>
-          <w:tcPr>
-            <w:tcW w:w="3496" w:type="dxa"/>
-          </w:tcPr>
-          <w:p/>
-        </w:tc>
-        <w:tc>
-          <w:tcPr>
-            <w:tcW w:w="1170" w:type="dxa"/>
-          </w:tcPr>
-          <w:p/>
-        </w:tc>
-        <w:tc>
-          <w:tcPr>
-            <w:tcW w:w="3799" w:type="dxa"/>
-          </w:tcPr>
-          <w:p/>
         </w:tc>
       </w:tr>
     </w:tbl>
@@ -2708,7 +2701,7 @@
         <w:pStyle w:val="Heading2"/>
       </w:pPr>
       <w:r>
-        <w:t>(Date here)</w:t>
+        <w:t>11/03/2021</w:t>
       </w:r>
     </w:p>
     <w:tbl>

</xml_diff>